<commit_message>
changed reducer.py to vzreducer.py for tool code name [unique name]
</commit_message>
<xml_diff>
--- a/docs/vzreducer/00_vzreducer_reducer.py_CACIE_Tools.ctp.docx
+++ b/docs/vzreducer/00_vzreducer_reducer.py_CACIE_Tools.ctp.docx
@@ -47,6 +47,7 @@
           <w:dataBinding w:prefixMappings="xmlns:ns0='http://purl.org/dc/elements/1.1/' xmlns:ns1='http://schemas.openxmlformats.org/package/2006/metadata/core-properties' " w:xpath="/ns1:coreProperties[1]/ns1:keywords[1]" w:storeItemID="{6C3C8BC8-F283-45AE-878A-BAB7291924A1}"/>
           <w:text/>
         </w:sdtPr>
+        <w:sdtEndPr/>
         <w:sdtContent>
           <w:r>
             <w:rPr>
@@ -72,7 +73,25 @@
           <w:b/>
           <w:iCs/>
         </w:rPr>
-        <w:t xml:space="preserve"> (reducer.py)</w:t>
+        <w:t xml:space="preserve"> (</w:t>
+      </w:r>
+      <w:r>
+        <w:rPr>
+          <w:rFonts w:ascii="Arial" w:hAnsi="Arial" w:cs="Arial"/>
+          <w:b/>
+          <w:iCs/>
+        </w:rPr>
+        <w:t>vz</w:t>
+      </w:r>
+      <w:bookmarkStart w:id="0" w:name="_GoBack"/>
+      <w:bookmarkEnd w:id="0"/>
+      <w:r>
+        <w:rPr>
+          <w:rFonts w:ascii="Arial" w:hAnsi="Arial" w:cs="Arial"/>
+          <w:b/>
+          <w:iCs/>
+        </w:rPr>
+        <w:t>reducer.py)</w:t>
       </w:r>
     </w:p>
     <w:p>
@@ -176,7 +195,7 @@
           <w:rFonts w:ascii="Arial" w:hAnsi="Arial"/>
         </w:rPr>
       </w:pPr>
-      <w:bookmarkStart w:id="0" w:name="_Hlk8896263"/>
+      <w:bookmarkStart w:id="1" w:name="_Hlk8896263"/>
       <w:r>
         <w:rPr>
           <w:rFonts w:ascii="Arial" w:hAnsi="Arial"/>
@@ -358,71 +377,43 @@
         <w:rPr>
           <w:rFonts w:ascii="Arial" w:hAnsi="Arial"/>
         </w:rPr>
-        <w:t>The Ramer-Douglas-</w:t>
-      </w:r>
-      <w:proofErr w:type="spellStart"/>
+        <w:t xml:space="preserve">The Ramer-Douglas-Peucker algorithm is </w:t>
+      </w:r>
       <w:r>
         <w:rPr>
           <w:rFonts w:ascii="Arial" w:hAnsi="Arial"/>
         </w:rPr>
-        <w:t>Peucker</w:t>
-      </w:r>
-      <w:proofErr w:type="spellEnd"/>
+        <w:t xml:space="preserve">implemented for the reduction of the </w:t>
+      </w:r>
       <w:r>
         <w:rPr>
           <w:rFonts w:ascii="Arial" w:hAnsi="Arial"/>
         </w:rPr>
-        <w:t xml:space="preserve"> algorithm is </w:t>
+        <w:t xml:space="preserve">original </w:t>
       </w:r>
       <w:r>
         <w:rPr>
           <w:rFonts w:ascii="Arial" w:hAnsi="Arial"/>
         </w:rPr>
-        <w:t xml:space="preserve">implemented for the reduction of the </w:t>
+        <w:t>datasets</w:t>
       </w:r>
       <w:r>
         <w:rPr>
           <w:rFonts w:ascii="Arial" w:hAnsi="Arial"/>
         </w:rPr>
-        <w:t xml:space="preserve">original </w:t>
+        <w:t>.</w:t>
       </w:r>
       <w:r>
         <w:rPr>
           <w:rFonts w:ascii="Arial" w:hAnsi="Arial"/>
         </w:rPr>
-        <w:t>datasets</w:t>
+        <w:t xml:space="preserve"> </w:t>
       </w:r>
       <w:r>
         <w:rPr>
           <w:rFonts w:ascii="Arial" w:hAnsi="Arial"/>
         </w:rPr>
-        <w:t>.</w:t>
-      </w:r>
-      <w:r>
-        <w:rPr>
-          <w:rFonts w:ascii="Arial" w:hAnsi="Arial"/>
-        </w:rPr>
-        <w:t xml:space="preserve"> </w:t>
-      </w:r>
-      <w:r>
-        <w:rPr>
-          <w:rFonts w:ascii="Arial" w:hAnsi="Arial"/>
-        </w:rPr>
-        <w:t>Inputs to the Ramer-Douglas-</w:t>
-      </w:r>
-      <w:proofErr w:type="spellStart"/>
-      <w:r>
-        <w:rPr>
-          <w:rFonts w:ascii="Arial" w:hAnsi="Arial"/>
-        </w:rPr>
-        <w:t>Peuker</w:t>
-      </w:r>
-      <w:proofErr w:type="spellEnd"/>
-      <w:r>
-        <w:rPr>
-          <w:rFonts w:ascii="Arial" w:hAnsi="Arial"/>
-        </w:rPr>
-        <w:t xml:space="preserve"> algorithm consist of the original dataset (ordered by timestep) and a </w:t>
+        <w:t xml:space="preserve">Inputs to the Ramer-Douglas-Peuker algorithm consist of the original dataset (ordered by timestep) and a </w:t>
       </w:r>
       <w:r>
         <w:rPr>
@@ -518,21 +509,7 @@
         <w:rPr>
           <w:rFonts w:ascii="Arial" w:hAnsi="Arial"/>
         </w:rPr>
-        <w:t>Following the reduction using the Ramer-Douglas-</w:t>
-      </w:r>
-      <w:proofErr w:type="spellStart"/>
-      <w:r>
-        <w:rPr>
-          <w:rFonts w:ascii="Arial" w:hAnsi="Arial"/>
-        </w:rPr>
-        <w:t>Peuker</w:t>
-      </w:r>
-      <w:proofErr w:type="spellEnd"/>
-      <w:r>
-        <w:rPr>
-          <w:rFonts w:ascii="Arial" w:hAnsi="Arial"/>
-        </w:rPr>
-        <w:t xml:space="preserve"> algorithm, additional corrections </w:t>
+        <w:t xml:space="preserve">Following the reduction using the Ramer-Douglas-Peuker algorithm, additional corrections </w:t>
       </w:r>
       <w:r>
         <w:rPr>
@@ -688,7 +665,7 @@
         <w:t xml:space="preserve">Implementation of the reduction methodology and the resulting reduced datasets will be documented in an environmental calculation file, which will document the user-defined inputs for the reduction and the corresponding outputs and results. </w:t>
       </w:r>
     </w:p>
-    <w:bookmarkEnd w:id="0"/>
+    <w:bookmarkEnd w:id="1"/>
     <w:p>
       <w:pPr>
         <w:pStyle w:val="Heading1"/>
@@ -1155,15 +1132,8 @@
           <w:rFonts w:ascii="Arial" w:hAnsi="Arial" w:cs="Arial"/>
         </w:rPr>
         <w:br/>
-      </w:r>
-      <w:proofErr w:type="spellStart"/>
-      <w:r>
-        <w:rPr>
-          <w:rFonts w:ascii="Arial" w:hAnsi="Arial" w:cs="Arial"/>
-        </w:rPr>
         <w:t>argparse</w:t>
       </w:r>
-      <w:proofErr w:type="spellEnd"/>
       <w:r>
         <w:rPr>
           <w:rFonts w:ascii="Arial" w:hAnsi="Arial" w:cs="Arial"/>
@@ -1190,15 +1160,8 @@
           <w:rFonts w:ascii="Arial" w:hAnsi="Arial" w:cs="Arial"/>
         </w:rPr>
         <w:br/>
-      </w:r>
-      <w:proofErr w:type="spellStart"/>
-      <w:r>
-        <w:rPr>
-          <w:rFonts w:ascii="Arial" w:hAnsi="Arial" w:cs="Arial"/>
-        </w:rPr>
         <w:t>os</w:t>
       </w:r>
-      <w:proofErr w:type="spellEnd"/>
       <w:r>
         <w:rPr>
           <w:rFonts w:ascii="Arial" w:hAnsi="Arial" w:cs="Arial"/>
@@ -1226,35 +1189,15 @@
           <w:rFonts w:ascii="Arial" w:hAnsi="Arial" w:cs="Arial"/>
         </w:rPr>
         <w:br/>
-      </w:r>
-      <w:proofErr w:type="spellStart"/>
-      <w:r>
-        <w:rPr>
-          <w:rFonts w:ascii="Arial" w:hAnsi="Arial" w:cs="Arial"/>
-        </w:rPr>
-        <w:t>matplotlib.pyplot</w:t>
-      </w:r>
-      <w:proofErr w:type="spellEnd"/>
-      <w:r>
-        <w:rPr>
-          <w:rFonts w:ascii="Arial" w:hAnsi="Arial" w:cs="Arial"/>
-        </w:rPr>
-        <w:t xml:space="preserve"> </w:t>
+        <w:t xml:space="preserve">matplotlib.pyplot </w:t>
       </w:r>
       <w:r>
         <w:rPr>
           <w:rFonts w:ascii="Arial" w:hAnsi="Arial" w:cs="Arial"/>
         </w:rPr>
         <w:br/>
-      </w:r>
-      <w:proofErr w:type="spellStart"/>
-      <w:r>
-        <w:rPr>
-          <w:rFonts w:ascii="Arial" w:hAnsi="Arial" w:cs="Arial"/>
-        </w:rPr>
         <w:t>numpy</w:t>
       </w:r>
-      <w:proofErr w:type="spellEnd"/>
       <w:r>
         <w:rPr>
           <w:rFonts w:ascii="Arial" w:hAnsi="Arial" w:cs="Arial"/>
@@ -1268,47 +1211,25 @@
         </w:rPr>
         <w:br/>
       </w:r>
-      <w:proofErr w:type="spellStart"/>
       <w:r>
         <w:rPr>
           <w:rFonts w:ascii="Arial" w:hAnsi="Arial" w:cs="Arial"/>
         </w:rPr>
         <w:t>scipy.signal</w:t>
       </w:r>
-      <w:proofErr w:type="spellEnd"/>
       <w:r>
         <w:rPr>
           <w:rFonts w:ascii="Arial" w:hAnsi="Arial" w:cs="Arial"/>
         </w:rPr>
         <w:br/>
-      </w:r>
-      <w:proofErr w:type="spellStart"/>
-      <w:r>
-        <w:rPr>
-          <w:rFonts w:ascii="Arial" w:hAnsi="Arial" w:cs="Arial"/>
-        </w:rPr>
         <w:t>scipy.integrate</w:t>
       </w:r>
-      <w:proofErr w:type="spellEnd"/>
       <w:r>
         <w:rPr>
           <w:rFonts w:ascii="Arial" w:hAnsi="Arial" w:cs="Arial"/>
         </w:rPr>
         <w:br/>
-      </w:r>
-      <w:proofErr w:type="spellStart"/>
-      <w:r>
-        <w:rPr>
-          <w:rFonts w:ascii="Arial" w:hAnsi="Arial" w:cs="Arial"/>
-        </w:rPr>
-        <w:t>pathlib</w:t>
-      </w:r>
-      <w:proofErr w:type="spellEnd"/>
-      <w:r>
-        <w:rPr>
-          <w:rFonts w:ascii="Arial" w:hAnsi="Arial" w:cs="Arial"/>
-        </w:rPr>
-        <w:t xml:space="preserve"> [Path]</w:t>
+        <w:t>pathlib [Path]</w:t>
       </w:r>
     </w:p>
     <w:p>
@@ -1330,21 +1251,7 @@
           <w:rFonts w:ascii="Arial" w:hAnsi="Arial" w:cs="Arial"/>
         </w:rPr>
         <w:br/>
-        <w:t xml:space="preserve">pylib\vzreducer\config.py [config, </w:t>
-      </w:r>
-      <w:proofErr w:type="spellStart"/>
-      <w:r>
-        <w:rPr>
-          <w:rFonts w:ascii="Arial" w:hAnsi="Arial" w:cs="Arial"/>
-        </w:rPr>
-        <w:t>parse_args</w:t>
-      </w:r>
-      <w:proofErr w:type="spellEnd"/>
-      <w:r>
-        <w:rPr>
-          <w:rFonts w:ascii="Arial" w:hAnsi="Arial" w:cs="Arial"/>
-        </w:rPr>
-        <w:t>]</w:t>
+        <w:t>pylib\vzreducer\config.py [config, parse_args]</w:t>
       </w:r>
       <w:r>
         <w:rPr>
@@ -1370,42 +1277,14 @@
           <w:rFonts w:ascii="Arial" w:hAnsi="Arial" w:cs="Arial"/>
         </w:rPr>
         <w:br/>
-        <w:t>pylib\config\config.py [</w:t>
-      </w:r>
-      <w:proofErr w:type="spellStart"/>
-      <w:r>
-        <w:rPr>
-          <w:rFonts w:ascii="Arial" w:hAnsi="Arial" w:cs="Arial"/>
-        </w:rPr>
-        <w:t>read_config</w:t>
-      </w:r>
-      <w:proofErr w:type="spellEnd"/>
-      <w:r>
-        <w:rPr>
-          <w:rFonts w:ascii="Arial" w:hAnsi="Arial" w:cs="Arial"/>
-        </w:rPr>
-        <w:t>]</w:t>
+        <w:t>pylib\config\config.py [read_config]</w:t>
       </w:r>
       <w:r>
         <w:rPr>
           <w:rFonts w:ascii="Arial" w:hAnsi="Arial" w:cs="Arial"/>
         </w:rPr>
         <w:br/>
-        <w:t>pylib\autoparse\autoparse.py [</w:t>
-      </w:r>
-      <w:proofErr w:type="spellStart"/>
-      <w:r>
-        <w:rPr>
-          <w:rFonts w:ascii="Arial" w:hAnsi="Arial" w:cs="Arial"/>
-        </w:rPr>
-        <w:t>config_parser</w:t>
-      </w:r>
-      <w:proofErr w:type="spellEnd"/>
-      <w:r>
-        <w:rPr>
-          <w:rFonts w:ascii="Arial" w:hAnsi="Arial" w:cs="Arial"/>
-        </w:rPr>
-        <w:t>]</w:t>
+        <w:t>pylib\autoparse\autoparse.py [config_parser]</w:t>
       </w:r>
       <w:r>
         <w:rPr>
@@ -1419,40 +1298,79 @@
           <w:rFonts w:ascii="Arial" w:hAnsi="Arial" w:cs="Arial"/>
         </w:rPr>
         <w:br/>
-      </w:r>
-      <w:proofErr w:type="spellStart"/>
+        <w:t>pylib\vzreducer\constants</w:t>
+      </w:r>
+      <w:r>
+        <w:rPr>
+          <w:rFonts w:ascii="Arial" w:hAnsi="Arial" w:cs="Arial"/>
+        </w:rPr>
+        <w:t xml:space="preserve"> [contains the python variables assigned to the names of the name/value pairs in the JSON-formatted input file]</w:t>
+      </w:r>
+      <w:r>
+        <w:rPr>
+          <w:rFonts w:ascii="Arial" w:hAnsi="Arial" w:cs="Arial"/>
+        </w:rPr>
+        <w:br/>
+      </w:r>
       <w:r>
         <w:rPr>
           <w:rFonts w:ascii="Arial" w:hAnsi="Arial" w:cs="Arial"/>
         </w:rPr>
         <w:t>pylib</w:t>
       </w:r>
-      <w:proofErr w:type="spellEnd"/>
       <w:r>
         <w:rPr>
           <w:rFonts w:ascii="Arial" w:hAnsi="Arial" w:cs="Arial"/>
         </w:rPr>
         <w:t>\</w:t>
       </w:r>
-      <w:proofErr w:type="spellStart"/>
       <w:r>
         <w:rPr>
           <w:rFonts w:ascii="Arial" w:hAnsi="Arial" w:cs="Arial"/>
         </w:rPr>
         <w:t>vzreducer</w:t>
       </w:r>
-      <w:proofErr w:type="spellEnd"/>
-      <w:r>
-        <w:rPr>
-          <w:rFonts w:ascii="Arial" w:hAnsi="Arial" w:cs="Arial"/>
-        </w:rPr>
-        <w:t>\constants</w:t>
-      </w:r>
-      <w:r>
-        <w:rPr>
-          <w:rFonts w:ascii="Arial" w:hAnsi="Arial" w:cs="Arial"/>
-        </w:rPr>
-        <w:t xml:space="preserve"> [contains the python variables assigned to the names of the name/value pairs in the JSON-formatted input file]</w:t>
+      <w:r>
+        <w:rPr>
+          <w:rFonts w:ascii="Arial" w:hAnsi="Arial" w:cs="Arial"/>
+        </w:rPr>
+        <w:t>\</w:t>
+      </w:r>
+      <w:r>
+        <w:rPr>
+          <w:rFonts w:ascii="Arial" w:hAnsi="Arial" w:cs="Arial"/>
+        </w:rPr>
+        <w:t>parse_input_file</w:t>
+      </w:r>
+      <w:r>
+        <w:rPr>
+          <w:rFonts w:ascii="Arial" w:hAnsi="Arial" w:cs="Arial"/>
+        </w:rPr>
+        <w:t>.py</w:t>
+      </w:r>
+      <w:r>
+        <w:rPr>
+          <w:rFonts w:ascii="Arial" w:hAnsi="Arial" w:cs="Arial"/>
+        </w:rPr>
+        <w:t xml:space="preserve"> </w:t>
+      </w:r>
+      <w:r>
+        <w:rPr>
+          <w:rFonts w:ascii="Arial" w:hAnsi="Arial" w:cs="Arial"/>
+        </w:rPr>
+        <w:t>[</w:t>
+      </w:r>
+      <w:r>
+        <w:rPr>
+          <w:rFonts w:ascii="Arial" w:hAnsi="Arial" w:cs="Arial"/>
+        </w:rPr>
+        <w:t>parse_input_file</w:t>
+      </w:r>
+      <w:r>
+        <w:rPr>
+          <w:rFonts w:ascii="Arial" w:hAnsi="Arial" w:cs="Arial"/>
+        </w:rPr>
+        <w:t>]</w:t>
       </w:r>
       <w:r>
         <w:rPr>
@@ -1488,7 +1406,7 @@
         <w:rPr>
           <w:rFonts w:ascii="Arial" w:hAnsi="Arial" w:cs="Arial"/>
         </w:rPr>
-        <w:t>parse_input_file</w:t>
+        <w:t>read_solid_waste_release</w:t>
       </w:r>
       <w:r>
         <w:rPr>
@@ -1508,14 +1426,12 @@
         </w:rPr>
         <w:t>[</w:t>
       </w:r>
-      <w:proofErr w:type="spellStart"/>
-      <w:r>
-        <w:rPr>
-          <w:rFonts w:ascii="Arial" w:hAnsi="Arial" w:cs="Arial"/>
-        </w:rPr>
-        <w:t>parse_input_file</w:t>
-      </w:r>
-      <w:proofErr w:type="spellEnd"/>
+      <w:r>
+        <w:rPr>
+          <w:rFonts w:ascii="Arial" w:hAnsi="Arial" w:cs="Arial"/>
+        </w:rPr>
+        <w:t>SolidWasteReleaseData</w:t>
+      </w:r>
       <w:r>
         <w:rPr>
           <w:rFonts w:ascii="Arial" w:hAnsi="Arial" w:cs="Arial"/>
@@ -1556,7 +1472,7 @@
         <w:rPr>
           <w:rFonts w:ascii="Arial" w:hAnsi="Arial" w:cs="Arial"/>
         </w:rPr>
-        <w:t>read_solid_waste_release</w:t>
+        <w:t>reduce_dataset</w:t>
       </w:r>
       <w:r>
         <w:rPr>
@@ -1576,14 +1492,12 @@
         </w:rPr>
         <w:t>[</w:t>
       </w:r>
-      <w:proofErr w:type="spellStart"/>
-      <w:r>
-        <w:rPr>
-          <w:rFonts w:ascii="Arial" w:hAnsi="Arial" w:cs="Arial"/>
-        </w:rPr>
-        <w:t>SolidWasteReleaseData</w:t>
-      </w:r>
-      <w:proofErr w:type="spellEnd"/>
+      <w:r>
+        <w:rPr>
+          <w:rFonts w:ascii="Arial" w:hAnsi="Arial" w:cs="Arial"/>
+        </w:rPr>
+        <w:t>reduce_dataset</w:t>
+      </w:r>
       <w:r>
         <w:rPr>
           <w:rFonts w:ascii="Arial" w:hAnsi="Arial" w:cs="Arial"/>
@@ -1624,148 +1538,32 @@
         <w:rPr>
           <w:rFonts w:ascii="Arial" w:hAnsi="Arial" w:cs="Arial"/>
         </w:rPr>
-        <w:t>reduce_dataset</w:t>
-      </w:r>
-      <w:r>
-        <w:rPr>
-          <w:rFonts w:ascii="Arial" w:hAnsi="Arial" w:cs="Arial"/>
-        </w:rPr>
-        <w:t>.py</w:t>
-      </w:r>
-      <w:r>
-        <w:rPr>
-          <w:rFonts w:ascii="Arial" w:hAnsi="Arial" w:cs="Arial"/>
-        </w:rPr>
-        <w:t xml:space="preserve"> </w:t>
-      </w:r>
-      <w:r>
-        <w:rPr>
-          <w:rFonts w:ascii="Arial" w:hAnsi="Arial" w:cs="Arial"/>
-        </w:rPr>
-        <w:t>[</w:t>
-      </w:r>
-      <w:proofErr w:type="spellStart"/>
-      <w:r>
-        <w:rPr>
-          <w:rFonts w:ascii="Arial" w:hAnsi="Arial" w:cs="Arial"/>
-        </w:rPr>
-        <w:t>reduce_dataset</w:t>
-      </w:r>
-      <w:proofErr w:type="spellEnd"/>
-      <w:r>
-        <w:rPr>
-          <w:rFonts w:ascii="Arial" w:hAnsi="Arial" w:cs="Arial"/>
-        </w:rPr>
-        <w:t>]</w:t>
+        <w:t xml:space="preserve">summary_file </w:t>
+      </w:r>
+      <w:r>
+        <w:rPr>
+          <w:rFonts w:ascii="Arial" w:hAnsi="Arial" w:cs="Arial"/>
+        </w:rPr>
+        <w:t>[get</w:t>
+      </w:r>
+      <w:r>
+        <w:rPr>
+          <w:rFonts w:ascii="Arial" w:hAnsi="Arial" w:cs="Arial"/>
+        </w:rPr>
+        <w:t>_summary_file</w:t>
+      </w:r>
+      <w:r>
+        <w:rPr>
+          <w:rFonts w:ascii="Arial" w:hAnsi="Arial" w:cs="Arial"/>
+        </w:rPr>
+        <w:t>, summary_info]</w:t>
       </w:r>
       <w:r>
         <w:rPr>
           <w:rFonts w:ascii="Arial" w:hAnsi="Arial" w:cs="Arial"/>
         </w:rPr>
         <w:br/>
-      </w:r>
-      <w:proofErr w:type="spellStart"/>
-      <w:r>
-        <w:rPr>
-          <w:rFonts w:ascii="Arial" w:hAnsi="Arial" w:cs="Arial"/>
-        </w:rPr>
-        <w:t>pylib</w:t>
-      </w:r>
-      <w:proofErr w:type="spellEnd"/>
-      <w:r>
-        <w:rPr>
-          <w:rFonts w:ascii="Arial" w:hAnsi="Arial" w:cs="Arial"/>
-        </w:rPr>
-        <w:t>\</w:t>
-      </w:r>
-      <w:proofErr w:type="spellStart"/>
-      <w:r>
-        <w:rPr>
-          <w:rFonts w:ascii="Arial" w:hAnsi="Arial" w:cs="Arial"/>
-        </w:rPr>
-        <w:t>vzreducer</w:t>
-      </w:r>
-      <w:proofErr w:type="spellEnd"/>
-      <w:r>
-        <w:rPr>
-          <w:rFonts w:ascii="Arial" w:hAnsi="Arial" w:cs="Arial"/>
-        </w:rPr>
-        <w:t>\</w:t>
-      </w:r>
-      <w:proofErr w:type="spellStart"/>
-      <w:r>
-        <w:rPr>
-          <w:rFonts w:ascii="Arial" w:hAnsi="Arial" w:cs="Arial"/>
-        </w:rPr>
-        <w:t>summary_file</w:t>
-      </w:r>
-      <w:proofErr w:type="spellEnd"/>
-      <w:r>
-        <w:rPr>
-          <w:rFonts w:ascii="Arial" w:hAnsi="Arial" w:cs="Arial"/>
-        </w:rPr>
-        <w:t xml:space="preserve"> </w:t>
-      </w:r>
-      <w:r>
-        <w:rPr>
-          <w:rFonts w:ascii="Arial" w:hAnsi="Arial" w:cs="Arial"/>
-        </w:rPr>
-        <w:t>[</w:t>
-      </w:r>
-      <w:proofErr w:type="spellStart"/>
-      <w:r>
-        <w:rPr>
-          <w:rFonts w:ascii="Arial" w:hAnsi="Arial" w:cs="Arial"/>
-        </w:rPr>
-        <w:t>get</w:t>
-      </w:r>
-      <w:r>
-        <w:rPr>
-          <w:rFonts w:ascii="Arial" w:hAnsi="Arial" w:cs="Arial"/>
-        </w:rPr>
-        <w:t>_summary_file</w:t>
-      </w:r>
-      <w:proofErr w:type="spellEnd"/>
-      <w:r>
-        <w:rPr>
-          <w:rFonts w:ascii="Arial" w:hAnsi="Arial" w:cs="Arial"/>
-        </w:rPr>
-        <w:t xml:space="preserve">, </w:t>
-      </w:r>
-      <w:proofErr w:type="spellStart"/>
-      <w:r>
-        <w:rPr>
-          <w:rFonts w:ascii="Arial" w:hAnsi="Arial" w:cs="Arial"/>
-        </w:rPr>
-        <w:t>summary_info</w:t>
-      </w:r>
-      <w:proofErr w:type="spellEnd"/>
-      <w:r>
-        <w:rPr>
-          <w:rFonts w:ascii="Arial" w:hAnsi="Arial" w:cs="Arial"/>
-        </w:rPr>
-        <w:t>]</w:t>
-      </w:r>
-      <w:r>
-        <w:rPr>
-          <w:rFonts w:ascii="Arial" w:hAnsi="Arial" w:cs="Arial"/>
-        </w:rPr>
-        <w:br/>
-        <w:t>pylib\timeseries\timeseries.py [</w:t>
-      </w:r>
-      <w:proofErr w:type="spellStart"/>
-      <w:r>
-        <w:rPr>
-          <w:rFonts w:ascii="Arial" w:hAnsi="Arial" w:cs="Arial"/>
-        </w:rPr>
-        <w:t>TimeSeries</w:t>
-      </w:r>
-      <w:proofErr w:type="spellEnd"/>
-      <w:r>
-        <w:rPr>
-          <w:rFonts w:ascii="Arial" w:hAnsi="Arial" w:cs="Arial"/>
-        </w:rPr>
-        <w:t>]</w:t>
+        <w:t>pylib\timeseries\timeseries.py [TimeSeries]</w:t>
       </w:r>
       <w:r>
         <w:rPr>
@@ -1828,43 +1626,8 @@
           <w:rFonts w:ascii="Arial" w:hAnsi="Arial" w:cs="Arial"/>
         </w:rPr>
         <w:br/>
-      </w:r>
-      <w:proofErr w:type="spellStart"/>
-      <w:r>
-        <w:rPr>
-          <w:rFonts w:ascii="Arial" w:hAnsi="Arial" w:cs="Arial"/>
-        </w:rPr>
-        <w:t>pylib</w:t>
-      </w:r>
-      <w:proofErr w:type="spellEnd"/>
-      <w:r>
-        <w:rPr>
-          <w:rFonts w:ascii="Arial" w:hAnsi="Arial" w:cs="Arial"/>
-        </w:rPr>
-        <w:t>\</w:t>
-      </w:r>
-      <w:proofErr w:type="spellStart"/>
-      <w:r>
-        <w:rPr>
-          <w:rFonts w:ascii="Arial" w:hAnsi="Arial" w:cs="Arial"/>
-        </w:rPr>
-        <w:t>datareduction</w:t>
-      </w:r>
-      <w:proofErr w:type="spellEnd"/>
-      <w:r>
-        <w:rPr>
-          <w:rFonts w:ascii="Arial" w:hAnsi="Arial" w:cs="Arial"/>
-        </w:rPr>
-        <w:t>\</w:t>
-      </w:r>
-      <w:proofErr w:type="spellStart"/>
-      <w:r>
-        <w:rPr>
-          <w:rFonts w:ascii="Arial" w:hAnsi="Arial" w:cs="Arial"/>
-        </w:rPr>
-        <w:t>rdp</w:t>
-      </w:r>
-      <w:proofErr w:type="spellEnd"/>
+        <w:t>pylib\datareduction\rdp</w:t>
+      </w:r>
       <w:r>
         <w:rPr>
           <w:rFonts w:ascii="Arial" w:hAnsi="Arial" w:cs="Arial"/>
@@ -1920,14 +1683,12 @@
         </w:rPr>
         <w:t>[</w:t>
       </w:r>
-      <w:proofErr w:type="spellStart"/>
       <w:r>
         <w:rPr>
           <w:rFonts w:ascii="Arial" w:hAnsi="Arial" w:cs="Arial"/>
         </w:rPr>
         <w:t>ReductionResult</w:t>
       </w:r>
-      <w:proofErr w:type="spellEnd"/>
       <w:r>
         <w:rPr>
           <w:rFonts w:ascii="Arial" w:hAnsi="Arial" w:cs="Arial"/>
@@ -1988,14 +1749,12 @@
         </w:rPr>
         <w:t>[</w:t>
       </w:r>
-      <w:proofErr w:type="spellStart"/>
       <w:r>
         <w:rPr>
           <w:rFonts w:ascii="Arial" w:hAnsi="Arial" w:cs="Arial"/>
         </w:rPr>
         <w:t>get_version</w:t>
       </w:r>
-      <w:proofErr w:type="spellEnd"/>
       <w:r>
         <w:rPr>
           <w:rFonts w:ascii="Arial" w:hAnsi="Arial" w:cs="Arial"/>
@@ -2104,19 +1863,11 @@
           <w:rFonts w:ascii="Arial" w:hAnsi="Arial" w:cs="Arial"/>
         </w:rPr>
       </w:pPr>
-      <w:proofErr w:type="spellStart"/>
-      <w:r>
-        <w:rPr>
-          <w:rFonts w:ascii="Arial" w:hAnsi="Arial" w:cs="Arial"/>
-        </w:rPr>
-        <w:t>Input_File</w:t>
-      </w:r>
-      <w:proofErr w:type="spellEnd"/>
-      <w:r>
-        <w:rPr>
-          <w:rFonts w:ascii="Arial" w:hAnsi="Arial" w:cs="Arial"/>
-        </w:rPr>
-        <w:t xml:space="preserve">: </w:t>
+      <w:r>
+        <w:rPr>
+          <w:rFonts w:ascii="Arial" w:hAnsi="Arial" w:cs="Arial"/>
+        </w:rPr>
+        <w:t xml:space="preserve">Input_File: </w:t>
       </w:r>
       <w:r>
         <w:rPr>
@@ -2155,19 +1906,11 @@
           <w:rFonts w:ascii="Arial" w:hAnsi="Arial" w:cs="Arial"/>
         </w:rPr>
       </w:pPr>
-      <w:proofErr w:type="spellStart"/>
-      <w:r>
-        <w:rPr>
-          <w:rFonts w:ascii="Arial" w:hAnsi="Arial" w:cs="Arial"/>
-        </w:rPr>
-        <w:t>Output_Directory</w:t>
-      </w:r>
-      <w:proofErr w:type="spellEnd"/>
-      <w:r>
-        <w:rPr>
-          <w:rFonts w:ascii="Arial" w:hAnsi="Arial" w:cs="Arial"/>
-        </w:rPr>
-        <w:t xml:space="preserve">: </w:t>
+      <w:r>
+        <w:rPr>
+          <w:rFonts w:ascii="Arial" w:hAnsi="Arial" w:cs="Arial"/>
+        </w:rPr>
+        <w:t xml:space="preserve">Output_Directory: </w:t>
       </w:r>
       <w:r>
         <w:rPr>
@@ -2230,21 +1973,7 @@
         <w:rPr>
           <w:rFonts w:ascii="Arial" w:hAnsi="Arial" w:cs="Arial"/>
         </w:rPr>
-        <w:t>–</w:t>
-      </w:r>
-      <w:proofErr w:type="spellStart"/>
-      <w:r>
-        <w:rPr>
-          <w:rFonts w:ascii="Arial" w:hAnsi="Arial" w:cs="Arial"/>
-        </w:rPr>
-        <w:t>loglevel</w:t>
-      </w:r>
-      <w:proofErr w:type="spellEnd"/>
-      <w:r>
-        <w:rPr>
-          <w:rFonts w:ascii="Arial" w:hAnsi="Arial" w:cs="Arial"/>
-        </w:rPr>
-        <w:t xml:space="preserve"> {I,D} </w:t>
+        <w:t xml:space="preserve">–loglevel {I,D} </w:t>
       </w:r>
       <w:r>
         <w:rPr>
@@ -2257,35 +1986,7 @@
           <w:rFonts w:ascii="Arial" w:hAnsi="Arial" w:cs="Arial"/>
         </w:rPr>
         <w:tab/>
-        <w:t>verbosity of log: (I)</w:t>
-      </w:r>
-      <w:proofErr w:type="spellStart"/>
-      <w:r>
-        <w:rPr>
-          <w:rFonts w:ascii="Arial" w:hAnsi="Arial" w:cs="Arial"/>
-        </w:rPr>
-        <w:t>nfo</w:t>
-      </w:r>
-      <w:proofErr w:type="spellEnd"/>
-      <w:r>
-        <w:rPr>
-          <w:rFonts w:ascii="Arial" w:hAnsi="Arial" w:cs="Arial"/>
-        </w:rPr>
-        <w:t>, (D)</w:t>
-      </w:r>
-      <w:proofErr w:type="spellStart"/>
-      <w:r>
-        <w:rPr>
-          <w:rFonts w:ascii="Arial" w:hAnsi="Arial" w:cs="Arial"/>
-        </w:rPr>
-        <w:t>ebug</w:t>
-      </w:r>
-      <w:proofErr w:type="spellEnd"/>
-      <w:r>
-        <w:rPr>
-          <w:rFonts w:ascii="Arial" w:hAnsi="Arial" w:cs="Arial"/>
-        </w:rPr>
-        <w:t>; default=I</w:t>
+        <w:t>verbosity of log: (I)nfo, (D)ebug; default=I</w:t>
       </w:r>
     </w:p>
     <w:p>
@@ -2304,36 +2005,14 @@
         <w:rPr>
           <w:rFonts w:ascii="Arial" w:hAnsi="Arial" w:cs="Arial"/>
         </w:rPr>
-        <w:t xml:space="preserve">--logfile </w:t>
-      </w:r>
-      <w:proofErr w:type="spellStart"/>
-      <w:r>
-        <w:rPr>
-          <w:rFonts w:ascii="Arial" w:hAnsi="Arial" w:cs="Arial"/>
-        </w:rPr>
-        <w:t>LOGFILE</w:t>
-      </w:r>
-      <w:proofErr w:type="spellEnd"/>
+        <w:t>--logfile LOGFILE</w:t>
+      </w:r>
       <w:r>
         <w:rPr>
           <w:rFonts w:ascii="Arial" w:hAnsi="Arial" w:cs="Arial"/>
         </w:rPr>
         <w:tab/>
-        <w:t xml:space="preserve">path to a log file (default is </w:t>
-      </w:r>
-      <w:proofErr w:type="spellStart"/>
-      <w:r>
-        <w:rPr>
-          <w:rFonts w:ascii="Arial" w:hAnsi="Arial" w:cs="Arial"/>
-        </w:rPr>
-        <w:t>stdout</w:t>
-      </w:r>
-      <w:proofErr w:type="spellEnd"/>
-      <w:r>
-        <w:rPr>
-          <w:rFonts w:ascii="Arial" w:hAnsi="Arial" w:cs="Arial"/>
-        </w:rPr>
-        <w:t>)</w:t>
+        <w:t>path to a log file (default is stdout)</w:t>
       </w:r>
     </w:p>
     <w:p>
@@ -2352,56 +2031,14 @@
         <w:rPr>
           <w:rFonts w:ascii="Arial" w:hAnsi="Arial" w:cs="Arial"/>
         </w:rPr>
-        <w:t>–</w:t>
-      </w:r>
-      <w:proofErr w:type="spellStart"/>
-      <w:r>
-        <w:rPr>
-          <w:rFonts w:ascii="Arial" w:hAnsi="Arial" w:cs="Arial"/>
-        </w:rPr>
-        <w:t>logfilemode</w:t>
-      </w:r>
-      <w:proofErr w:type="spellEnd"/>
-      <w:r>
-        <w:rPr>
-          <w:rFonts w:ascii="Arial" w:hAnsi="Arial" w:cs="Arial"/>
-        </w:rPr>
-        <w:t xml:space="preserve"> {</w:t>
-      </w:r>
-      <w:proofErr w:type="spellStart"/>
-      <w:r>
-        <w:rPr>
-          <w:rFonts w:ascii="Arial" w:hAnsi="Arial" w:cs="Arial"/>
-        </w:rPr>
-        <w:t>a,w</w:t>
-      </w:r>
-      <w:proofErr w:type="spellEnd"/>
-      <w:r>
-        <w:rPr>
-          <w:rFonts w:ascii="Arial" w:hAnsi="Arial" w:cs="Arial"/>
-        </w:rPr>
-        <w:t xml:space="preserve">} </w:t>
+        <w:t xml:space="preserve">–logfilemode {a,w} </w:t>
       </w:r>
       <w:r>
         <w:rPr>
           <w:rFonts w:ascii="Arial" w:hAnsi="Arial" w:cs="Arial"/>
         </w:rPr>
         <w:tab/>
-        <w:t>Log file mode: (a)</w:t>
-      </w:r>
-      <w:proofErr w:type="spellStart"/>
-      <w:r>
-        <w:rPr>
-          <w:rFonts w:ascii="Arial" w:hAnsi="Arial" w:cs="Arial"/>
-        </w:rPr>
-        <w:t>ppend</w:t>
-      </w:r>
-      <w:proofErr w:type="spellEnd"/>
-      <w:r>
-        <w:rPr>
-          <w:rFonts w:ascii="Arial" w:hAnsi="Arial" w:cs="Arial"/>
-        </w:rPr>
-        <w:t xml:space="preserve"> or (w)rite; default=w</w:t>
+        <w:t>Log file mode: (a)ppend or (w)rite; default=w</w:t>
       </w:r>
     </w:p>
     <w:p>
@@ -2436,30 +2073,8 @@
         <w:rPr>
           <w:rFonts w:ascii="Arial" w:hAnsi="Arial" w:cs="Arial"/>
         </w:rPr>
-        <w:t xml:space="preserve">python [directory path]/pylib/vzreducer.py [optional arguments—see above] </w:t>
-      </w:r>
-      <w:proofErr w:type="spellStart"/>
-      <w:r>
-        <w:rPr>
-          <w:rFonts w:ascii="Arial" w:hAnsi="Arial" w:cs="Arial"/>
-        </w:rPr>
-        <w:t>Input_File</w:t>
-      </w:r>
-      <w:proofErr w:type="spellEnd"/>
-      <w:r>
-        <w:rPr>
-          <w:rFonts w:ascii="Arial" w:hAnsi="Arial" w:cs="Arial"/>
-        </w:rPr>
-        <w:t xml:space="preserve"> </w:t>
-      </w:r>
-      <w:proofErr w:type="spellStart"/>
-      <w:r>
-        <w:rPr>
-          <w:rFonts w:ascii="Arial" w:hAnsi="Arial" w:cs="Arial"/>
-        </w:rPr>
-        <w:t>Output_Directory</w:t>
-      </w:r>
-      <w:proofErr w:type="spellEnd"/>
+        <w:t>python [directory path]/pylib/vzreducer.py [optional arguments—see above] Input_File Output_Directory</w:t>
+      </w:r>
     </w:p>
     <w:p>
       <w:pPr>
@@ -2559,21 +2174,7 @@
         <w:rPr>
           <w:rFonts w:ascii="Arial" w:hAnsi="Arial" w:cs="Arial"/>
         </w:rPr>
-        <w:t>&lt;</w:t>
-      </w:r>
-      <w:proofErr w:type="spellStart"/>
-      <w:r>
-        <w:rPr>
-          <w:rFonts w:ascii="Arial" w:hAnsi="Arial" w:cs="Arial"/>
-        </w:rPr>
-        <w:t>path_filename</w:t>
-      </w:r>
-      <w:proofErr w:type="spellEnd"/>
-      <w:r>
-        <w:rPr>
-          <w:rFonts w:ascii="Arial" w:hAnsi="Arial" w:cs="Arial"/>
-        </w:rPr>
-        <w:t>&gt;</w:t>
+        <w:t>&lt;path_filename&gt;</w:t>
       </w:r>
       <w:r>
         <w:rPr>
@@ -2604,21 +2205,7 @@
         <w:rPr>
           <w:rFonts w:ascii="Arial" w:hAnsi="Arial" w:cs="Arial"/>
         </w:rPr>
-        <w:t>&lt;</w:t>
-      </w:r>
-      <w:proofErr w:type="spellStart"/>
-      <w:r>
-        <w:rPr>
-          <w:rFonts w:ascii="Arial" w:hAnsi="Arial" w:cs="Arial"/>
-        </w:rPr>
-        <w:t>path_filename</w:t>
-      </w:r>
-      <w:proofErr w:type="spellEnd"/>
-      <w:r>
-        <w:rPr>
-          <w:rFonts w:ascii="Arial" w:hAnsi="Arial" w:cs="Arial"/>
-        </w:rPr>
-        <w:t>&gt;</w:t>
+        <w:t>&lt;path_filename&gt;</w:t>
       </w:r>
       <w:r>
         <w:rPr>
@@ -2679,21 +2266,7 @@
         <w:rPr>
           <w:rFonts w:ascii="Arial" w:hAnsi="Arial" w:cs="Arial"/>
         </w:rPr>
-        <w:t>&lt;</w:t>
-      </w:r>
-      <w:proofErr w:type="spellStart"/>
-      <w:r>
-        <w:rPr>
-          <w:rFonts w:ascii="Arial" w:hAnsi="Arial" w:cs="Arial"/>
-        </w:rPr>
-        <w:t>user_defined_filename</w:t>
-      </w:r>
-      <w:proofErr w:type="spellEnd"/>
-      <w:r>
-        <w:rPr>
-          <w:rFonts w:ascii="Arial" w:hAnsi="Arial" w:cs="Arial"/>
-        </w:rPr>
-        <w:t>&gt;</w:t>
+        <w:t>&lt;user_defined_filename&gt;</w:t>
       </w:r>
       <w:r>
         <w:rPr>
@@ -2725,63 +2298,7 @@
           <w:rFonts w:ascii="Arial" w:hAnsi="Arial" w:cs="Arial"/>
         </w:rPr>
         <w:tab/>
-        <w:t xml:space="preserve">"SUMMARY_HEADER":["COPC","SITE","N </w:t>
-      </w:r>
-      <w:proofErr w:type="spellStart"/>
-      <w:r>
-        <w:rPr>
-          <w:rFonts w:ascii="Arial" w:hAnsi="Arial" w:cs="Arial"/>
-        </w:rPr>
-        <w:t>reduced","N</w:t>
-      </w:r>
-      <w:proofErr w:type="spellEnd"/>
-      <w:r>
-        <w:rPr>
-          <w:rFonts w:ascii="Arial" w:hAnsi="Arial" w:cs="Arial"/>
-        </w:rPr>
-        <w:t xml:space="preserve"> </w:t>
-      </w:r>
-      <w:proofErr w:type="spellStart"/>
-      <w:r>
-        <w:rPr>
-          <w:rFonts w:ascii="Arial" w:hAnsi="Arial" w:cs="Arial"/>
-        </w:rPr>
-        <w:t>Iterations","Epsilon","Original</w:t>
-      </w:r>
-      <w:proofErr w:type="spellEnd"/>
-      <w:r>
-        <w:rPr>
-          <w:rFonts w:ascii="Arial" w:hAnsi="Arial" w:cs="Arial"/>
-        </w:rPr>
-        <w:t xml:space="preserve"> Total </w:t>
-      </w:r>
-      <w:proofErr w:type="spellStart"/>
-      <w:r>
-        <w:rPr>
-          <w:rFonts w:ascii="Arial" w:hAnsi="Arial" w:cs="Arial"/>
-        </w:rPr>
-        <w:t>Mass","Reduced</w:t>
-      </w:r>
-      <w:proofErr w:type="spellEnd"/>
-      <w:r>
-        <w:rPr>
-          <w:rFonts w:ascii="Arial" w:hAnsi="Arial" w:cs="Arial"/>
-        </w:rPr>
-        <w:t xml:space="preserve">/Rebalanced Total </w:t>
-      </w:r>
-      <w:proofErr w:type="spellStart"/>
-      <w:r>
-        <w:rPr>
-          <w:rFonts w:ascii="Arial" w:hAnsi="Arial" w:cs="Arial"/>
-        </w:rPr>
-        <w:t>Mass","Unbalanced</w:t>
-      </w:r>
-      <w:proofErr w:type="spellEnd"/>
-      <w:r>
-        <w:rPr>
-          <w:rFonts w:ascii="Arial" w:hAnsi="Arial" w:cs="Arial"/>
-        </w:rPr>
-        <w:t xml:space="preserve"> Total Mass Error (Ci) (Original-Reduced)","Total Mass Relative Percent Error [before rebalance]","Rebalanced Total Mass Error(Ci) (Original-Reduced)","Total Mass Relative Percent Error [after rebalance]"</w:t>
+        <w:t>"SUMMARY_HEADER":["COPC","SITE","N reduced","N Iterations","Epsilon","Original Total Mass","Reduced/Rebalanced Total Mass","Unbalanced Total Mass Error (Ci) (Original-Reduced)","Total Mass Relative Percent Error [before rebalance]","Rebalanced Total Mass Error(Ci) (Original-Reduced)","Total Mass Relative Percent Error [after rebalance]"</w:t>
       </w:r>
     </w:p>
     <w:p>
@@ -2811,16 +2328,8 @@
           <w:rFonts w:ascii="Arial" w:hAnsi="Arial" w:cs="Arial"/>
         </w:rPr>
         <w:tab/>
-        <w:t>"</w:t>
-      </w:r>
-      <w:proofErr w:type="spellStart"/>
-      <w:r>
-        <w:rPr>
-          <w:rFonts w:ascii="Arial" w:hAnsi="Arial" w:cs="Arial"/>
-        </w:rPr>
-        <w:t>SUMMARY_MODE":"a</w:t>
-      </w:r>
-      <w:proofErr w:type="spellEnd"/>
+        <w:t>"SUMMARY_MODE":"a</w:t>
+      </w:r>
       <w:r>
         <w:rPr>
           <w:rFonts w:ascii="Arial" w:hAnsi="Arial" w:cs="Arial"/>
@@ -3900,21 +3409,7 @@
         <w:rPr>
           <w:rFonts w:ascii="Arial" w:hAnsi="Arial"/>
         </w:rPr>
-        <w:t>Plot .</w:t>
-      </w:r>
-      <w:proofErr w:type="spellStart"/>
-      <w:r>
-        <w:rPr>
-          <w:rFonts w:ascii="Arial" w:hAnsi="Arial"/>
-        </w:rPr>
-        <w:t>png</w:t>
-      </w:r>
-      <w:proofErr w:type="spellEnd"/>
-      <w:r>
-        <w:rPr>
-          <w:rFonts w:ascii="Arial" w:hAnsi="Arial"/>
-        </w:rPr>
-        <w:t xml:space="preserve"> file (</w:t>
+        <w:t>Plot .png file (</w:t>
       </w:r>
       <w:r>
         <w:rPr>
@@ -4008,21 +3503,7 @@
         <w:rPr>
           <w:rFonts w:ascii="Arial" w:hAnsi="Arial"/>
         </w:rPr>
-        <w:t xml:space="preserve">Plot of original (input) cumulative mass (Ci), reduced </w:t>
-      </w:r>
-      <w:proofErr w:type="spellStart"/>
-      <w:r>
-        <w:rPr>
-          <w:rFonts w:ascii="Arial" w:hAnsi="Arial"/>
-        </w:rPr>
-        <w:t>cumulaltive</w:t>
-      </w:r>
-      <w:proofErr w:type="spellEnd"/>
-      <w:r>
-        <w:rPr>
-          <w:rFonts w:ascii="Arial" w:hAnsi="Arial"/>
-        </w:rPr>
-        <w:t xml:space="preserve"> mass (Ci), and cumulative mass difference (original – reduced) versus time</w:t>
+        <w:t>Plot of original (input) cumulative mass (Ci), reduced cumulaltive mass (Ci), and cumulative mass difference (original – reduced) versus time</w:t>
       </w:r>
     </w:p>
     <w:p>
@@ -4099,74 +3580,50 @@
         <w:rPr>
           <w:rFonts w:ascii="Arial" w:hAnsi="Arial"/>
         </w:rPr>
-        <w:t xml:space="preserve"> to the </w:t>
-      </w:r>
-      <w:proofErr w:type="spellStart"/>
+        <w:t xml:space="preserve"> to the repositoyr}</w:t>
+      </w:r>
       <w:r>
         <w:rPr>
           <w:rFonts w:ascii="Arial" w:hAnsi="Arial"/>
         </w:rPr>
-        <w:t>repositoyr</w:t>
-      </w:r>
-      <w:proofErr w:type="spellEnd"/>
+        <w:t>/pylib/</w:t>
+      </w:r>
       <w:r>
         <w:rPr>
           <w:rFonts w:ascii="Arial" w:hAnsi="Arial"/>
         </w:rPr>
-        <w:t>}</w:t>
+        <w:t>v</w:t>
       </w:r>
       <w:r>
         <w:rPr>
           <w:rFonts w:ascii="Arial" w:hAnsi="Arial"/>
         </w:rPr>
-        <w:t>/pylib/</w:t>
+        <w:t>zreducer</w:t>
       </w:r>
       <w:r>
         <w:rPr>
           <w:rFonts w:ascii="Arial" w:hAnsi="Arial"/>
         </w:rPr>
-        <w:t>v</w:t>
+        <w:t>/</w:t>
       </w:r>
       <w:r>
         <w:rPr>
           <w:rFonts w:ascii="Arial" w:hAnsi="Arial"/>
         </w:rPr>
-        <w:t>zreducer</w:t>
+        <w:t>vz</w:t>
       </w:r>
       <w:r>
         <w:rPr>
           <w:rFonts w:ascii="Arial" w:hAnsi="Arial"/>
         </w:rPr>
-        <w:t>/reducer</w:t>
+        <w:t>reducer</w:t>
       </w:r>
       <w:r>
         <w:rPr>
           <w:rFonts w:ascii="Arial" w:hAnsi="Arial"/>
         </w:rPr>
-        <w:t xml:space="preserve">.py [optional arguments—see above] </w:t>
-      </w:r>
-      <w:proofErr w:type="spellStart"/>
-      <w:r>
-        <w:rPr>
-          <w:rFonts w:ascii="Arial" w:hAnsi="Arial"/>
-        </w:rPr>
-        <w:t>Input_File</w:t>
-      </w:r>
-      <w:proofErr w:type="spellEnd"/>
-      <w:r>
-        <w:rPr>
-          <w:rFonts w:ascii="Arial" w:hAnsi="Arial"/>
-        </w:rPr>
-        <w:t xml:space="preserve"> </w:t>
-      </w:r>
-      <w:proofErr w:type="spellStart"/>
-      <w:r>
-        <w:rPr>
-          <w:rFonts w:ascii="Arial" w:hAnsi="Arial"/>
-        </w:rPr>
-        <w:t>Output_Directory</w:t>
-      </w:r>
-      <w:proofErr w:type="spellEnd"/>
+        <w:t>.py [optional arguments—see above] Input_File Output_Directory</w:t>
+      </w:r>
     </w:p>
     <w:p>
       <w:pPr>
@@ -4221,7 +3678,7 @@
           <w:rFonts w:ascii="Arial" w:hAnsi="Arial"/>
         </w:rPr>
       </w:pPr>
-      <w:bookmarkStart w:id="1" w:name="_Hlk24021851"/>
+      <w:bookmarkStart w:id="2" w:name="_Hlk24021851"/>
       <w:r>
         <w:rPr>
           <w:rFonts w:ascii="Arial" w:hAnsi="Arial" w:cs="Arial"/>
@@ -4242,6 +3699,7 @@
           <w:dataBinding w:prefixMappings="xmlns:ns0='http://purl.org/dc/elements/1.1/' xmlns:ns1='http://schemas.openxmlformats.org/package/2006/metadata/core-properties' " w:xpath="/ns1:coreProperties[1]/ns1:keywords[1]" w:storeItemID="{6C3C8BC8-F283-45AE-878A-BAB7291924A1}"/>
           <w:text/>
         </w:sdtPr>
+        <w:sdtEndPr/>
         <w:sdtContent>
           <w:r>
             <w:rPr>
@@ -4363,8 +3821,8 @@
             <w:pPr>
               <w:pStyle w:val="Table"/>
             </w:pPr>
-            <w:bookmarkStart w:id="2" w:name="_Ref33083555"/>
-            <w:bookmarkEnd w:id="1"/>
+            <w:bookmarkStart w:id="3" w:name="_Ref33083555"/>
+            <w:bookmarkEnd w:id="2"/>
             <w:r>
               <w:t xml:space="preserve">Table </w:t>
             </w:r>
@@ -4386,7 +3844,7 @@
             <w:r>
               <w:fldChar w:fldCharType="end"/>
             </w:r>
-            <w:bookmarkEnd w:id="2"/>
+            <w:bookmarkEnd w:id="3"/>
           </w:p>
           <w:p>
             <w:pPr>
@@ -5550,6 +5008,7 @@
           <w:dataBinding w:prefixMappings="xmlns:ns0='http://purl.org/dc/elements/1.1/' xmlns:ns1='http://schemas.openxmlformats.org/package/2006/metadata/core-properties' " w:xpath="/ns1:coreProperties[1]/ns1:keywords[1]" w:storeItemID="{6C3C8BC8-F283-45AE-878A-BAB7291924A1}"/>
           <w:text/>
         </w:sdtPr>
+        <w:sdtEndPr/>
         <w:sdtContent>
           <w:r>
             <w:rPr>
@@ -5627,6 +5086,7 @@
           <w:dataBinding w:prefixMappings="xmlns:ns0='http://purl.org/dc/elements/1.1/' xmlns:ns1='http://schemas.openxmlformats.org/package/2006/metadata/core-properties' " w:xpath="/ns1:coreProperties[1]/ns1:keywords[1]" w:storeItemID="{6C3C8BC8-F283-45AE-878A-BAB7291924A1}"/>
           <w:text/>
         </w:sdtPr>
+        <w:sdtEndPr/>
         <w:sdtContent>
           <w:r>
             <w:rPr>
@@ -5808,6 +5268,7 @@
                 <w:dataBinding w:prefixMappings="xmlns:ns0='http://purl.org/dc/elements/1.1/' xmlns:ns1='http://schemas.openxmlformats.org/package/2006/metadata/core-properties' " w:xpath="/ns1:coreProperties[1]/ns1:keywords[1]" w:storeItemID="{6C3C8BC8-F283-45AE-878A-BAB7291924A1}"/>
                 <w:text/>
               </w:sdtPr>
+              <w:sdtEndPr/>
               <w:sdtContent>
                 <w:r>
                   <w:rPr>
@@ -5900,6 +5361,7 @@
                 <w:dataBinding w:prefixMappings="xmlns:ns0='http://purl.org/dc/elements/1.1/' xmlns:ns1='http://schemas.openxmlformats.org/package/2006/metadata/core-properties' " w:xpath="/ns1:coreProperties[1]/ns1:keywords[1]" w:storeItemID="{6C3C8BC8-F283-45AE-878A-BAB7291924A1}"/>
                 <w:text/>
               </w:sdtPr>
+              <w:sdtEndPr/>
               <w:sdtContent>
                 <w:r>
                   <w:rPr>
@@ -5969,6 +5431,7 @@
                 <w:dataBinding w:prefixMappings="xmlns:ns0='http://purl.org/dc/elements/1.1/' xmlns:ns1='http://schemas.openxmlformats.org/package/2006/metadata/core-properties' " w:xpath="/ns1:coreProperties[1]/ns1:keywords[1]" w:storeItemID="{6C3C8BC8-F283-45AE-878A-BAB7291924A1}"/>
                 <w:text/>
               </w:sdtPr>
+              <w:sdtEndPr/>
               <w:sdtContent>
                 <w:r>
                   <w:rPr>
@@ -6843,6 +6306,7 @@
                 <w:dataBinding w:prefixMappings="xmlns:ns0='http://purl.org/dc/elements/1.1/' xmlns:ns1='http://schemas.openxmlformats.org/package/2006/metadata/core-properties' " w:xpath="/ns1:coreProperties[1]/ns1:keywords[1]" w:storeItemID="{6C3C8BC8-F283-45AE-878A-BAB7291924A1}"/>
                 <w:text/>
               </w:sdtPr>
+              <w:sdtEndPr/>
               <w:sdtContent>
                 <w:r>
                   <w:rPr>
@@ -6951,6 +6415,7 @@
                 <w:dataBinding w:prefixMappings="xmlns:ns0='http://purl.org/dc/elements/1.1/' xmlns:ns1='http://schemas.openxmlformats.org/package/2006/metadata/core-properties' " w:xpath="/ns1:coreProperties[1]/ns1:keywords[1]" w:storeItemID="{6C3C8BC8-F283-45AE-878A-BAB7291924A1}"/>
                 <w:text/>
               </w:sdtPr>
+              <w:sdtEndPr/>
               <w:sdtContent>
                 <w:r>
                   <w:rPr>
@@ -9174,6 +8639,7 @@
                 <w:dataBinding w:prefixMappings="xmlns:ns0='http://purl.org/dc/elements/1.1/' xmlns:ns1='http://schemas.openxmlformats.org/package/2006/metadata/core-properties' " w:xpath="/ns1:coreProperties[1]/ns1:keywords[1]" w:storeItemID="{6C3C8BC8-F283-45AE-878A-BAB7291924A1}"/>
                 <w:text/>
               </w:sdtPr>
+              <w:sdtEndPr/>
               <w:sdtContent>
                 <w:r>
                   <w:rPr>
@@ -9282,6 +8748,7 @@
                 <w:dataBinding w:prefixMappings="xmlns:ns0='http://purl.org/dc/elements/1.1/' xmlns:ns1='http://schemas.openxmlformats.org/package/2006/metadata/core-properties' " w:xpath="/ns1:coreProperties[1]/ns1:keywords[1]" w:storeItemID="{6C3C8BC8-F283-45AE-878A-BAB7291924A1}"/>
                 <w:text/>
               </w:sdtPr>
+              <w:sdtEndPr/>
               <w:sdtContent>
                 <w:r>
                   <w:rPr>
@@ -10094,17 +9561,8 @@
                 <w:rFonts w:ascii="Arial" w:hAnsi="Arial"/>
                 <w:sz w:val="20"/>
               </w:rPr>
-              <w:t>_</w:t>
-            </w:r>
-            <w:proofErr w:type="spellStart"/>
-            <w:r>
-              <w:rPr>
-                <w:rFonts w:ascii="Arial" w:hAnsi="Arial"/>
-                <w:sz w:val="20"/>
-              </w:rPr>
-              <w:t>nonzeroed</w:t>
-            </w:r>
-            <w:proofErr w:type="spellEnd"/>
+              <w:t>_nonzeroed</w:t>
+            </w:r>
             <w:r>
               <w:rPr>
                 <w:rFonts w:ascii="Arial" w:hAnsi="Arial"/>
@@ -10690,6 +10148,7 @@
                 <w:dataBinding w:prefixMappings="xmlns:ns0='http://purl.org/dc/elements/1.1/' xmlns:ns1='http://schemas.openxmlformats.org/package/2006/metadata/core-properties' " w:xpath="/ns1:coreProperties[1]/ns1:keywords[1]" w:storeItemID="{6C3C8BC8-F283-45AE-878A-BAB7291924A1}"/>
                 <w:text/>
               </w:sdtPr>
+              <w:sdtEndPr/>
               <w:sdtContent>
                 <w:r>
                   <w:rPr>
@@ -10718,7 +10177,7 @@
               </w:rPr>
               <w:t xml:space="preserve">Tool </w:t>
             </w:r>
-            <w:bookmarkStart w:id="3" w:name="_Hlk34218388"/>
+            <w:bookmarkStart w:id="4" w:name="_Hlk34218388"/>
             <w:r>
               <w:rPr>
                 <w:rFonts w:ascii="Arial" w:hAnsi="Arial" w:cs="Arial"/>
@@ -10743,7 +10202,7 @@
               </w:rPr>
               <w:t xml:space="preserve"> Case 3</w:t>
             </w:r>
-            <w:bookmarkEnd w:id="3"/>
+            <w:bookmarkEnd w:id="4"/>
           </w:p>
         </w:tc>
       </w:tr>
@@ -10792,6 +10251,7 @@
                 <w:dataBinding w:prefixMappings="xmlns:ns0='http://purl.org/dc/elements/1.1/' xmlns:ns1='http://schemas.openxmlformats.org/package/2006/metadata/core-properties' " w:xpath="/ns1:coreProperties[1]/ns1:keywords[1]" w:storeItemID="{6C3C8BC8-F283-45AE-878A-BAB7291924A1}"/>
                 <w:text/>
               </w:sdtPr>
+              <w:sdtEndPr/>
               <w:sdtContent>
                 <w:r>
                   <w:rPr>
@@ -11529,23 +10989,7 @@
                 <w:rFonts w:ascii="Arial" w:hAnsi="Arial"/>
                 <w:sz w:val="20"/>
               </w:rPr>
-              <w:t>Rename generated dataset and plot files with a “_</w:t>
-            </w:r>
-            <w:proofErr w:type="spellStart"/>
-            <w:r>
-              <w:rPr>
-                <w:rFonts w:ascii="Arial" w:hAnsi="Arial"/>
-                <w:sz w:val="20"/>
-              </w:rPr>
-              <w:t>gapclosed</w:t>
-            </w:r>
-            <w:proofErr w:type="spellEnd"/>
-            <w:r>
-              <w:rPr>
-                <w:rFonts w:ascii="Arial" w:hAnsi="Arial"/>
-                <w:sz w:val="20"/>
-              </w:rPr>
-              <w:t>” suffix</w:t>
+              <w:t>Rename generated dataset and plot files with a “_gapclosed” suffix</w:t>
             </w:r>
           </w:p>
         </w:tc>
@@ -11681,23 +11125,7 @@
                 <w:rFonts w:ascii="Arial" w:hAnsi="Arial"/>
                 <w:sz w:val="20"/>
               </w:rPr>
-              <w:t xml:space="preserve">"Close </w:t>
-            </w:r>
-            <w:proofErr w:type="spellStart"/>
-            <w:r>
-              <w:rPr>
-                <w:rFonts w:ascii="Arial" w:hAnsi="Arial"/>
-                <w:sz w:val="20"/>
-              </w:rPr>
-              <w:t>Gaps":"False</w:t>
-            </w:r>
-            <w:proofErr w:type="spellEnd"/>
-            <w:r>
-              <w:rPr>
-                <w:rFonts w:ascii="Arial" w:hAnsi="Arial"/>
-                <w:sz w:val="20"/>
-              </w:rPr>
-              <w:t>",</w:t>
+              <w:t>"Close Gaps":"False",</w:t>
             </w:r>
           </w:p>
         </w:tc>
@@ -11967,39 +11395,7 @@
                 <w:rFonts w:ascii="Arial" w:hAnsi="Arial"/>
                 <w:sz w:val="20"/>
               </w:rPr>
-              <w:t>Open plot files (_</w:t>
-            </w:r>
-            <w:proofErr w:type="spellStart"/>
-            <w:r>
-              <w:rPr>
-                <w:rFonts w:ascii="Arial" w:hAnsi="Arial"/>
-                <w:sz w:val="20"/>
-              </w:rPr>
-              <w:t>gapclosed</w:t>
-            </w:r>
-            <w:proofErr w:type="spellEnd"/>
-            <w:r>
-              <w:rPr>
-                <w:rFonts w:ascii="Arial" w:hAnsi="Arial"/>
-                <w:sz w:val="20"/>
-              </w:rPr>
-              <w:t xml:space="preserve"> and _gaps) and verify the additional timesteps in _</w:t>
-            </w:r>
-            <w:proofErr w:type="spellStart"/>
-            <w:r>
-              <w:rPr>
-                <w:rFonts w:ascii="Arial" w:hAnsi="Arial"/>
-                <w:sz w:val="20"/>
-              </w:rPr>
-              <w:t>gapclosed</w:t>
-            </w:r>
-            <w:proofErr w:type="spellEnd"/>
-            <w:r>
-              <w:rPr>
-                <w:rFonts w:ascii="Arial" w:hAnsi="Arial"/>
-                <w:sz w:val="20"/>
-              </w:rPr>
-              <w:t xml:space="preserve"> and the omission of the timesteps in _gaps</w:t>
+              <w:t>Open plot files (_gapclosed and _gaps) and verify the additional timesteps in _gapclosed and the omission of the timesteps in _gaps</w:t>
             </w:r>
           </w:p>
         </w:tc>
@@ -12023,23 +11419,7 @@
                 <w:rFonts w:ascii="Arial" w:hAnsi="Arial"/>
                 <w:sz w:val="20"/>
               </w:rPr>
-              <w:t>_</w:t>
-            </w:r>
-            <w:proofErr w:type="spellStart"/>
-            <w:r>
-              <w:rPr>
-                <w:rFonts w:ascii="Arial" w:hAnsi="Arial"/>
-                <w:sz w:val="20"/>
-              </w:rPr>
-              <w:t>gapclosed</w:t>
-            </w:r>
-            <w:proofErr w:type="spellEnd"/>
-            <w:r>
-              <w:rPr>
-                <w:rFonts w:ascii="Arial" w:hAnsi="Arial"/>
-                <w:sz w:val="20"/>
-              </w:rPr>
-              <w:t xml:space="preserve"> file has additional timesteps </w:t>
+              <w:t xml:space="preserve">_gapclosed file has additional timesteps </w:t>
             </w:r>
             <w:r>
               <w:rPr>
@@ -12145,6 +11525,7 @@
                 <w:dataBinding w:prefixMappings="xmlns:ns0='http://purl.org/dc/elements/1.1/' xmlns:ns1='http://schemas.openxmlformats.org/package/2006/metadata/core-properties' " w:xpath="/ns1:coreProperties[1]/ns1:keywords[1]" w:storeItemID="{6C3C8BC8-F283-45AE-878A-BAB7291924A1}"/>
                 <w:text/>
               </w:sdtPr>
+              <w:sdtEndPr/>
               <w:sdtContent>
                 <w:r>
                   <w:rPr>
@@ -12253,6 +11634,7 @@
                 <w:dataBinding w:prefixMappings="xmlns:ns0='http://purl.org/dc/elements/1.1/' xmlns:ns1='http://schemas.openxmlformats.org/package/2006/metadata/core-properties' " w:xpath="/ns1:coreProperties[1]/ns1:keywords[1]" w:storeItemID="{6C3C8BC8-F283-45AE-878A-BAB7291924A1}"/>
                 <w:text/>
               </w:sdtPr>
+              <w:sdtEndPr/>
               <w:sdtContent>
                 <w:r>
                   <w:rPr>
@@ -13000,23 +12382,7 @@
                 <w:rFonts w:ascii="Arial" w:hAnsi="Arial"/>
                 <w:sz w:val="20"/>
               </w:rPr>
-              <w:t>Rename generated dataset and plot files with a “_</w:t>
-            </w:r>
-            <w:proofErr w:type="spellStart"/>
-            <w:r>
-              <w:rPr>
-                <w:rFonts w:ascii="Arial" w:hAnsi="Arial"/>
-                <w:sz w:val="20"/>
-              </w:rPr>
-              <w:t>nodiffcorr</w:t>
-            </w:r>
-            <w:proofErr w:type="spellEnd"/>
-            <w:r>
-              <w:rPr>
-                <w:rFonts w:ascii="Arial" w:hAnsi="Arial"/>
-                <w:sz w:val="20"/>
-              </w:rPr>
-              <w:t>” suffix</w:t>
+              <w:t>Rename generated dataset and plot files with a “_nodiffcorr” suffix</w:t>
             </w:r>
           </w:p>
         </w:tc>
@@ -13125,23 +12491,7 @@
                 <w:rFonts w:ascii="Arial" w:hAnsi="Arial"/>
                 <w:sz w:val="20"/>
               </w:rPr>
-              <w:t xml:space="preserve">"Diff Mass </w:t>
-            </w:r>
-            <w:proofErr w:type="spellStart"/>
-            <w:r>
-              <w:rPr>
-                <w:rFonts w:ascii="Arial" w:hAnsi="Arial"/>
-                <w:sz w:val="20"/>
-              </w:rPr>
-              <w:t>Correction":"True</w:t>
-            </w:r>
-            <w:proofErr w:type="spellEnd"/>
-            <w:r>
-              <w:rPr>
-                <w:rFonts w:ascii="Arial" w:hAnsi="Arial"/>
-                <w:sz w:val="20"/>
-              </w:rPr>
-              <w:t>"</w:t>
+              <w:t>"Diff Mass Correction":"True"</w:t>
             </w:r>
           </w:p>
         </w:tc>
@@ -13354,7 +12704,6 @@
               </w:rPr>
               <w:t>Rename generated dataset and plot files with a “_</w:t>
             </w:r>
-            <w:proofErr w:type="spellStart"/>
             <w:r>
               <w:rPr>
                 <w:rFonts w:ascii="Arial" w:hAnsi="Arial"/>
@@ -13362,7 +12711,6 @@
               </w:rPr>
               <w:t>diffcorr</w:t>
             </w:r>
-            <w:proofErr w:type="spellEnd"/>
             <w:r>
               <w:rPr>
                 <w:rFonts w:ascii="Arial" w:hAnsi="Arial"/>
@@ -13440,7 +12788,6 @@
               </w:rPr>
               <w:t>Open plot files (_</w:t>
             </w:r>
-            <w:proofErr w:type="spellStart"/>
             <w:r>
               <w:rPr>
                 <w:rFonts w:ascii="Arial" w:hAnsi="Arial"/>
@@ -13448,7 +12795,6 @@
               </w:rPr>
               <w:t>diffcorr</w:t>
             </w:r>
-            <w:proofErr w:type="spellEnd"/>
             <w:r>
               <w:rPr>
                 <w:rFonts w:ascii="Arial" w:hAnsi="Arial"/>
@@ -13456,7 +12802,6 @@
               </w:rPr>
               <w:t xml:space="preserve"> and _</w:t>
             </w:r>
-            <w:proofErr w:type="spellStart"/>
             <w:r>
               <w:rPr>
                 <w:rFonts w:ascii="Arial" w:hAnsi="Arial"/>
@@ -13464,7 +12809,6 @@
               </w:rPr>
               <w:t>nodiffcorr</w:t>
             </w:r>
-            <w:proofErr w:type="spellEnd"/>
             <w:r>
               <w:rPr>
                 <w:rFonts w:ascii="Arial" w:hAnsi="Arial"/>
@@ -13472,7 +12816,6 @@
               </w:rPr>
               <w:t>) and verify the additional timesteps in _</w:t>
             </w:r>
-            <w:proofErr w:type="spellStart"/>
             <w:r>
               <w:rPr>
                 <w:rFonts w:ascii="Arial" w:hAnsi="Arial"/>
@@ -13480,7 +12823,6 @@
               </w:rPr>
               <w:t>diffcorr</w:t>
             </w:r>
-            <w:proofErr w:type="spellEnd"/>
             <w:r>
               <w:rPr>
                 <w:rFonts w:ascii="Arial" w:hAnsi="Arial"/>
@@ -13502,7 +12844,6 @@
               </w:rPr>
               <w:t>in _</w:t>
             </w:r>
-            <w:proofErr w:type="spellStart"/>
             <w:r>
               <w:rPr>
                 <w:rFonts w:ascii="Arial" w:hAnsi="Arial"/>
@@ -13510,7 +12851,6 @@
               </w:rPr>
               <w:t>nodiffcorr</w:t>
             </w:r>
-            <w:proofErr w:type="spellEnd"/>
           </w:p>
         </w:tc>
         <w:tc>
@@ -13535,7 +12875,6 @@
               </w:rPr>
               <w:t>_</w:t>
             </w:r>
-            <w:proofErr w:type="spellStart"/>
             <w:r>
               <w:rPr>
                 <w:rFonts w:ascii="Arial" w:hAnsi="Arial"/>
@@ -13543,7 +12882,6 @@
               </w:rPr>
               <w:t>diffcorr</w:t>
             </w:r>
-            <w:proofErr w:type="spellEnd"/>
             <w:r>
               <w:rPr>
                 <w:rFonts w:ascii="Arial" w:hAnsi="Arial"/>
@@ -14131,63 +13469,7 @@
         <w:rPr>
           <w:rFonts w:ascii="Arial" w:hAnsi="Arial" w:cs="Arial"/>
         </w:rPr>
-        <w:t xml:space="preserve">["COPC","SITE","N </w:t>
-      </w:r>
-      <w:proofErr w:type="spellStart"/>
-      <w:r>
-        <w:rPr>
-          <w:rFonts w:ascii="Arial" w:hAnsi="Arial" w:cs="Arial"/>
-        </w:rPr>
-        <w:t>reduced","N</w:t>
-      </w:r>
-      <w:proofErr w:type="spellEnd"/>
-      <w:r>
-        <w:rPr>
-          <w:rFonts w:ascii="Arial" w:hAnsi="Arial" w:cs="Arial"/>
-        </w:rPr>
-        <w:t xml:space="preserve"> </w:t>
-      </w:r>
-      <w:proofErr w:type="spellStart"/>
-      <w:r>
-        <w:rPr>
-          <w:rFonts w:ascii="Arial" w:hAnsi="Arial" w:cs="Arial"/>
-        </w:rPr>
-        <w:t>Iterations","Epsilon","Original</w:t>
-      </w:r>
-      <w:proofErr w:type="spellEnd"/>
-      <w:r>
-        <w:rPr>
-          <w:rFonts w:ascii="Arial" w:hAnsi="Arial" w:cs="Arial"/>
-        </w:rPr>
-        <w:t xml:space="preserve"> Total </w:t>
-      </w:r>
-      <w:proofErr w:type="spellStart"/>
-      <w:r>
-        <w:rPr>
-          <w:rFonts w:ascii="Arial" w:hAnsi="Arial" w:cs="Arial"/>
-        </w:rPr>
-        <w:t>Mass","Reduced</w:t>
-      </w:r>
-      <w:proofErr w:type="spellEnd"/>
-      <w:r>
-        <w:rPr>
-          <w:rFonts w:ascii="Arial" w:hAnsi="Arial" w:cs="Arial"/>
-        </w:rPr>
-        <w:t xml:space="preserve">/Rebalanced Total </w:t>
-      </w:r>
-      <w:proofErr w:type="spellStart"/>
-      <w:r>
-        <w:rPr>
-          <w:rFonts w:ascii="Arial" w:hAnsi="Arial" w:cs="Arial"/>
-        </w:rPr>
-        <w:t>Mass","Unbalanced</w:t>
-      </w:r>
-      <w:proofErr w:type="spellEnd"/>
-      <w:r>
-        <w:rPr>
-          <w:rFonts w:ascii="Arial" w:hAnsi="Arial" w:cs="Arial"/>
-        </w:rPr>
-        <w:t xml:space="preserve"> Total Mass Error (Ci) (Original-Reduced)","Total Mass Relative Percent Error [before rebalance]","Rebalanced Total Mass Error(Ci) (Original-Reduced)","Total Mass Relative Percent Error [after rebalance]"]</w:t>
+        <w:t>["COPC","SITE","N reduced","N Iterations","Epsilon","Original Total Mass","Reduced/Rebalanced Total Mass","Unbalanced Total Mass Error (Ci) (Original-Reduced)","Total Mass Relative Percent Error [before rebalance]","Rebalanced Total Mass Error(Ci) (Original-Reduced)","Total Mass Relative Percent Error [after rebalance]"]</w:t>
       </w:r>
     </w:p>
     <w:p>
@@ -14332,7 +13614,7 @@
         </w:rPr>
         <w:t xml:space="preserve">: </w:t>
       </w:r>
-      <w:bookmarkStart w:id="4" w:name="_Hlk33802745"/>
+      <w:bookmarkStart w:id="5" w:name="_Hlk33802745"/>
       <w:r>
         <w:rPr>
           <w:rFonts w:ascii="Arial" w:hAnsi="Arial" w:cs="Arial"/>
@@ -14402,7 +13684,7 @@
         </w:rPr>
         <w:t>Output Lower Error Threshold</w:t>
       </w:r>
-      <w:bookmarkEnd w:id="4"/>
+      <w:bookmarkEnd w:id="5"/>
       <w:r>
         <w:rPr>
           <w:rFonts w:ascii="Arial" w:hAnsi="Arial" w:cs="Arial"/>
@@ -14824,6 +14106,7 @@
           <w:dataBinding w:prefixMappings="xmlns:ns0='http://purl.org/dc/elements/1.1/' xmlns:ns1='http://schemas.openxmlformats.org/package/2006/metadata/core-properties' " w:xpath="/ns1:coreProperties[1]/ns1:keywords[1]" w:storeItemID="{6C3C8BC8-F283-45AE-878A-BAB7291924A1}"/>
           <w:text/>
         </w:sdtPr>
+        <w:sdtEndPr/>
         <w:sdtContent>
           <w:r>
             <w:rPr>
@@ -14875,15 +14158,7 @@
         </w:numPr>
       </w:pPr>
       <w:r>
-        <w:t xml:space="preserve">1.1 – Revise to remove requirement to invoke reducer from within a folder in git repository; impacted reduce_dataset.py (added </w:t>
-      </w:r>
-      <w:proofErr w:type="spellStart"/>
-      <w:r>
-        <w:t>pathlib</w:t>
-      </w:r>
-      <w:proofErr w:type="spellEnd"/>
-      <w:r>
-        <w:t xml:space="preserve"> library and additional code) </w:t>
+        <w:t xml:space="preserve">1.1 – Revise to remove requirement to invoke reducer from within a folder in git repository; impacted reduce_dataset.py (added pathlib library and additional code) </w:t>
       </w:r>
     </w:p>
     <w:p>
@@ -15137,7 +14412,7 @@
           <w:bCs/>
         </w:rPr>
       </w:pPr>
-      <w:bookmarkStart w:id="5" w:name="_Ref33082828"/>
+      <w:bookmarkStart w:id="6" w:name="_Ref33082828"/>
       <w:r>
         <w:t xml:space="preserve">Appendix </w:t>
       </w:r>
@@ -15159,7 +14434,7 @@
       <w:r>
         <w:fldChar w:fldCharType="end"/>
       </w:r>
-      <w:bookmarkEnd w:id="5"/>
+      <w:bookmarkEnd w:id="6"/>
     </w:p>
     <w:p>
       <w:pPr>
@@ -15315,15 +14590,7 @@
         <w:spacing w:after="160" w:line="259" w:lineRule="auto"/>
       </w:pPr>
       <w:r>
-        <w:t xml:space="preserve">INFO--03/05/2020 12:04:35 PM--Invoking </w:t>
-      </w:r>
-      <w:proofErr w:type="spellStart"/>
-      <w:r>
-        <w:t>Command:"python</w:t>
-      </w:r>
-      <w:proofErr w:type="spellEnd"/>
-      <w:r>
-        <w:t>"</w:t>
+        <w:t>INFO--03/05/2020 12:04:35 PM--Invoking Command:"python"</w:t>
       </w:r>
       <w:r>
         <w:tab/>
@@ -15343,31 +14610,15 @@
         <w:spacing w:after="160" w:line="259" w:lineRule="auto"/>
       </w:pPr>
       <w:r>
-        <w:t>INFO--03/05/2020 12:04:35 PM--</w:t>
-      </w:r>
-      <w:proofErr w:type="spellStart"/>
-      <w:r>
-        <w:t>Username:CHall</w:t>
-      </w:r>
-      <w:proofErr w:type="spellEnd"/>
+        <w:t>INFO--03/05/2020 12:04:35 PM--Username:CHall</w:t>
+      </w:r>
       <w:r>
         <w:tab/>
-      </w:r>
-      <w:proofErr w:type="spellStart"/>
-      <w:r>
         <w:t>Computer:psc-hassium</w:t>
       </w:r>
-      <w:proofErr w:type="spellEnd"/>
       <w:r>
         <w:tab/>
-      </w:r>
-      <w:proofErr w:type="spellStart"/>
-      <w:r>
-        <w:t>Platform:Windows</w:t>
-      </w:r>
-      <w:proofErr w:type="spellEnd"/>
-      <w:r>
-        <w:t xml:space="preserve"> 10 10.0.18362</w:t>
+        <w:t>Platform:Windows 10 10.0.18362</w:t>
       </w:r>
     </w:p>
     <w:p>
@@ -15446,6 +14697,7 @@
                 <w:dataBinding w:prefixMappings="xmlns:ns0='http://purl.org/dc/elements/1.1/' xmlns:ns1='http://schemas.openxmlformats.org/package/2006/metadata/core-properties' " w:xpath="/ns1:coreProperties[1]/ns1:keywords[1]" w:storeItemID="{6C3C8BC8-F283-45AE-878A-BAB7291924A1}"/>
                 <w:text/>
               </w:sdtPr>
+              <w:sdtEndPr/>
               <w:sdtContent>
                 <w:r>
                   <w:rPr>
@@ -15538,6 +14790,7 @@
                 <w:dataBinding w:prefixMappings="xmlns:ns0='http://purl.org/dc/elements/1.1/' xmlns:ns1='http://schemas.openxmlformats.org/package/2006/metadata/core-properties' " w:xpath="/ns1:coreProperties[1]/ns1:keywords[1]" w:storeItemID="{6C3C8BC8-F283-45AE-878A-BAB7291924A1}"/>
                 <w:text/>
               </w:sdtPr>
+              <w:sdtEndPr/>
               <w:sdtContent>
                 <w:r>
                   <w:rPr>
@@ -17902,15 +17155,7 @@
         <w:spacing w:after="160" w:line="259" w:lineRule="auto"/>
       </w:pPr>
       <w:r>
-        <w:t xml:space="preserve">INFO--03/05/2020 01:01:15 PM--Invoking </w:t>
-      </w:r>
-      <w:proofErr w:type="spellStart"/>
-      <w:r>
-        <w:t>Command:"python</w:t>
-      </w:r>
-      <w:proofErr w:type="spellEnd"/>
-      <w:r>
-        <w:t>"</w:t>
+        <w:t>INFO--03/05/2020 01:01:15 PM--Invoking Command:"python"</w:t>
       </w:r>
       <w:r>
         <w:tab/>
@@ -17922,15 +17167,7 @@
       </w:r>
       <w:proofErr w:type="gramEnd"/>
       <w:r>
-        <w:t>/../../CA-CIE-Tools-TestRepos/vzreducer_SWR/pylib/vzreducer/vzreducer.py --logfile logfile_CACIE-reducer.py-TC-2.txt --</w:t>
-      </w:r>
-      <w:proofErr w:type="spellStart"/>
-      <w:r>
-        <w:t>logfilemode</w:t>
-      </w:r>
-      <w:proofErr w:type="spellEnd"/>
-      <w:r>
-        <w:t xml:space="preserve"> a CACIE-reducer.py-TC-2_input.json output_CACIE-reducer.py-TC-2"</w:t>
+        <w:t>/../../CA-CIE-Tools-TestRepos/vzreducer_SWR/pylib/vzreducer/vzreducer.py --logfile logfile_CACIE-reducer.py-TC-2.txt --logfilemode a CACIE-reducer.py-TC-2_input.json output_CACIE-reducer.py-TC-2"</w:t>
       </w:r>
     </w:p>
     <w:p>
@@ -17938,31 +17175,15 @@
         <w:spacing w:after="160" w:line="259" w:lineRule="auto"/>
       </w:pPr>
       <w:r>
-        <w:t>INFO--03/05/2020 01:01:15 PM--</w:t>
-      </w:r>
-      <w:proofErr w:type="spellStart"/>
-      <w:r>
-        <w:t>Username:CHall</w:t>
-      </w:r>
-      <w:proofErr w:type="spellEnd"/>
+        <w:t>INFO--03/05/2020 01:01:15 PM--Username:CHall</w:t>
+      </w:r>
       <w:r>
         <w:tab/>
-      </w:r>
-      <w:proofErr w:type="spellStart"/>
-      <w:r>
         <w:t>Computer:psc-hassium</w:t>
       </w:r>
-      <w:proofErr w:type="spellEnd"/>
       <w:r>
         <w:tab/>
-      </w:r>
-      <w:proofErr w:type="spellStart"/>
-      <w:r>
-        <w:t>Platform:Windows</w:t>
-      </w:r>
-      <w:proofErr w:type="spellEnd"/>
-      <w:r>
-        <w:t xml:space="preserve"> 10 10.0.18362</w:t>
+        <w:t>Platform:Windows 10 10.0.18362</w:t>
       </w:r>
     </w:p>
     <w:p>
@@ -18041,15 +17262,7 @@
       </w:pPr>
       <w:r>
         <w:lastRenderedPageBreak/>
-        <w:t xml:space="preserve">INFO--03/05/2020 01:08:40 PM--Invoking </w:t>
-      </w:r>
-      <w:proofErr w:type="spellStart"/>
-      <w:r>
-        <w:t>Command:"python</w:t>
-      </w:r>
-      <w:proofErr w:type="spellEnd"/>
-      <w:r>
-        <w:t>"</w:t>
+        <w:t>INFO--03/05/2020 01:08:40 PM--Invoking Command:"python"</w:t>
       </w:r>
       <w:r>
         <w:tab/>
@@ -18061,15 +17274,7 @@
       </w:r>
       <w:proofErr w:type="gramEnd"/>
       <w:r>
-        <w:t>/../../CA-CIE-Tools-TestRepos/vzreducer_SWR/pylib/vzreducer/vzreducer.py --logfile logfile_CACIE-reducer.py-TC-2.txt --</w:t>
-      </w:r>
-      <w:proofErr w:type="spellStart"/>
-      <w:r>
-        <w:t>logfilemode</w:t>
-      </w:r>
-      <w:proofErr w:type="spellEnd"/>
-      <w:r>
-        <w:t xml:space="preserve"> a CACIE-reducer.py-TC-2_input.json output_CACIE-reducer.py-TC-2"</w:t>
+        <w:t>/../../CA-CIE-Tools-TestRepos/vzreducer_SWR/pylib/vzreducer/vzreducer.py --logfile logfile_CACIE-reducer.py-TC-2.txt --logfilemode a CACIE-reducer.py-TC-2_input.json output_CACIE-reducer.py-TC-2"</w:t>
       </w:r>
     </w:p>
     <w:p>
@@ -18077,31 +17282,15 @@
         <w:spacing w:after="160" w:line="259" w:lineRule="auto"/>
       </w:pPr>
       <w:r>
-        <w:t>INFO--03/05/2020 01:08:40 PM--</w:t>
-      </w:r>
-      <w:proofErr w:type="spellStart"/>
-      <w:r>
-        <w:t>Username:CHall</w:t>
-      </w:r>
-      <w:proofErr w:type="spellEnd"/>
+        <w:t>INFO--03/05/2020 01:08:40 PM--Username:CHall</w:t>
+      </w:r>
       <w:r>
         <w:tab/>
-      </w:r>
-      <w:proofErr w:type="spellStart"/>
-      <w:r>
         <w:t>Computer:psc-hassium</w:t>
       </w:r>
-      <w:proofErr w:type="spellEnd"/>
       <w:r>
         <w:tab/>
-      </w:r>
-      <w:proofErr w:type="spellStart"/>
-      <w:r>
-        <w:t>Platform:Windows</w:t>
-      </w:r>
-      <w:proofErr w:type="spellEnd"/>
-      <w:r>
-        <w:t xml:space="preserve"> 10 10.0.18362</w:t>
+        <w:t>Platform:Windows 10 10.0.18362</w:t>
       </w:r>
     </w:p>
     <w:p>
@@ -18180,6 +17369,7 @@
                 <w:dataBinding w:prefixMappings="xmlns:ns0='http://purl.org/dc/elements/1.1/' xmlns:ns1='http://schemas.openxmlformats.org/package/2006/metadata/core-properties' " w:xpath="/ns1:coreProperties[1]/ns1:keywords[1]" w:storeItemID="{6C3C8BC8-F283-45AE-878A-BAB7291924A1}"/>
                 <w:text/>
               </w:sdtPr>
+              <w:sdtEndPr/>
               <w:sdtContent>
                 <w:r>
                   <w:rPr>
@@ -18280,6 +17470,7 @@
                 <w:dataBinding w:prefixMappings="xmlns:ns0='http://purl.org/dc/elements/1.1/' xmlns:ns1='http://schemas.openxmlformats.org/package/2006/metadata/core-properties' " w:xpath="/ns1:coreProperties[1]/ns1:keywords[1]" w:storeItemID="{6C3C8BC8-F283-45AE-878A-BAB7291924A1}"/>
                 <w:text/>
               </w:sdtPr>
+              <w:sdtEndPr/>
               <w:sdtContent>
                 <w:r>
                   <w:rPr>
@@ -19060,23 +18251,7 @@
                 <w:rFonts w:ascii="Arial" w:hAnsi="Arial"/>
                 <w:sz w:val="20"/>
               </w:rPr>
-              <w:t>Rename and save file with a “_</w:t>
-            </w:r>
-            <w:proofErr w:type="spellStart"/>
-            <w:r>
-              <w:rPr>
-                <w:rFonts w:ascii="Arial" w:hAnsi="Arial"/>
-                <w:sz w:val="20"/>
-              </w:rPr>
-              <w:t>nonzeroed</w:t>
-            </w:r>
-            <w:proofErr w:type="spellEnd"/>
-            <w:r>
-              <w:rPr>
-                <w:rFonts w:ascii="Arial" w:hAnsi="Arial"/>
-                <w:sz w:val="20"/>
-              </w:rPr>
-              <w:t>” suffix</w:t>
+              <w:t>Rename and save file with a “_nonzeroed” suffix</w:t>
             </w:r>
           </w:p>
         </w:tc>
@@ -19419,8 +18594,6 @@
               </w:rPr>
               <w:t>Open dataset file and verify flux values are all greater than the threshold value</w:t>
             </w:r>
-            <w:bookmarkStart w:id="6" w:name="_GoBack"/>
-            <w:bookmarkEnd w:id="6"/>
           </w:p>
           <w:p>
             <w:pPr>
@@ -19696,15 +18869,7 @@
         <w:spacing w:after="160" w:line="259" w:lineRule="auto"/>
       </w:pPr>
       <w:r>
-        <w:t xml:space="preserve">INFO--03/05/2020 01:14:52 PM--Invoking </w:t>
-      </w:r>
-      <w:proofErr w:type="spellStart"/>
-      <w:r>
-        <w:t>Command:"python</w:t>
-      </w:r>
-      <w:proofErr w:type="spellEnd"/>
-      <w:r>
-        <w:t>"</w:t>
+        <w:t>INFO--03/05/2020 01:14:52 PM--Invoking Command:"python"</w:t>
       </w:r>
       <w:r>
         <w:tab/>
@@ -19716,15 +18881,7 @@
       </w:r>
       <w:proofErr w:type="gramEnd"/>
       <w:r>
-        <w:t>/../../CA-CIE-Tools-TestRepos/vzreducer_SWR/pylib/vzreducer/vzreducer.py --logfile logfile_CACIE-reducer.py-TC-3.txt --</w:t>
-      </w:r>
-      <w:proofErr w:type="spellStart"/>
-      <w:r>
-        <w:t>logfilemode</w:t>
-      </w:r>
-      <w:proofErr w:type="spellEnd"/>
-      <w:r>
-        <w:t xml:space="preserve"> a CACIE-reducer.py-TC-3_input.json output_CACIE-reducer.py-TC-3"</w:t>
+        <w:t>/../../CA-CIE-Tools-TestRepos/vzreducer_SWR/pylib/vzreducer/vzreducer.py --logfile logfile_CACIE-reducer.py-TC-3.txt --logfilemode a CACIE-reducer.py-TC-3_input.json output_CACIE-reducer.py-TC-3"</w:t>
       </w:r>
     </w:p>
     <w:p>
@@ -19732,31 +18889,15 @@
         <w:spacing w:after="160" w:line="259" w:lineRule="auto"/>
       </w:pPr>
       <w:r>
-        <w:t>INFO--03/05/2020 01:14:52 PM--</w:t>
-      </w:r>
-      <w:proofErr w:type="spellStart"/>
-      <w:r>
-        <w:t>Username:CHall</w:t>
-      </w:r>
-      <w:proofErr w:type="spellEnd"/>
+        <w:t>INFO--03/05/2020 01:14:52 PM--Username:CHall</w:t>
+      </w:r>
       <w:r>
         <w:tab/>
-      </w:r>
-      <w:proofErr w:type="spellStart"/>
-      <w:r>
         <w:t>Computer:psc-hassium</w:t>
       </w:r>
-      <w:proofErr w:type="spellEnd"/>
       <w:r>
         <w:tab/>
-      </w:r>
-      <w:proofErr w:type="spellStart"/>
-      <w:r>
-        <w:t>Platform:Windows</w:t>
-      </w:r>
-      <w:proofErr w:type="spellEnd"/>
-      <w:r>
-        <w:t xml:space="preserve"> 10 10.0.18362</w:t>
+        <w:t>Platform:Windows 10 10.0.18362</w:t>
       </w:r>
     </w:p>
     <w:p>
@@ -19835,15 +18976,7 @@
       </w:pPr>
       <w:r>
         <w:lastRenderedPageBreak/>
-        <w:t xml:space="preserve">INFO--03/05/2020 01:19:16 PM--Invoking </w:t>
-      </w:r>
-      <w:proofErr w:type="spellStart"/>
-      <w:r>
-        <w:t>Command:"python</w:t>
-      </w:r>
-      <w:proofErr w:type="spellEnd"/>
-      <w:r>
-        <w:t>"</w:t>
+        <w:t>INFO--03/05/2020 01:19:16 PM--Invoking Command:"python"</w:t>
       </w:r>
       <w:r>
         <w:tab/>
@@ -19855,15 +18988,7 @@
       </w:r>
       <w:proofErr w:type="gramEnd"/>
       <w:r>
-        <w:t>/../../CA-CIE-Tools-TestRepos/vzreducer_SWR/pylib/vzreducer/vzreducer.py --logfile logfile_CACIE-reducer.py-TC-3.txt --</w:t>
-      </w:r>
-      <w:proofErr w:type="spellStart"/>
-      <w:r>
-        <w:t>logfilemode</w:t>
-      </w:r>
-      <w:proofErr w:type="spellEnd"/>
-      <w:r>
-        <w:t xml:space="preserve"> a CACIE-reducer.py-TC-3_input.json output_CACIE-reducer.py-TC-3"</w:t>
+        <w:t>/../../CA-CIE-Tools-TestRepos/vzreducer_SWR/pylib/vzreducer/vzreducer.py --logfile logfile_CACIE-reducer.py-TC-3.txt --logfilemode a CACIE-reducer.py-TC-3_input.json output_CACIE-reducer.py-TC-3"</w:t>
       </w:r>
     </w:p>
     <w:p>
@@ -19871,31 +18996,15 @@
         <w:spacing w:after="160" w:line="259" w:lineRule="auto"/>
       </w:pPr>
       <w:r>
-        <w:t>INFO--03/05/2020 01:19:16 PM--</w:t>
-      </w:r>
-      <w:proofErr w:type="spellStart"/>
-      <w:r>
-        <w:t>Username:CHall</w:t>
-      </w:r>
-      <w:proofErr w:type="spellEnd"/>
+        <w:t>INFO--03/05/2020 01:19:16 PM--Username:CHall</w:t>
+      </w:r>
       <w:r>
         <w:tab/>
-      </w:r>
-      <w:proofErr w:type="spellStart"/>
-      <w:r>
         <w:t>Computer:psc-hassium</w:t>
       </w:r>
-      <w:proofErr w:type="spellEnd"/>
       <w:r>
         <w:tab/>
-      </w:r>
-      <w:proofErr w:type="spellStart"/>
-      <w:r>
-        <w:t>Platform:Windows</w:t>
-      </w:r>
-      <w:proofErr w:type="spellEnd"/>
-      <w:r>
-        <w:t xml:space="preserve"> 10 10.0.18362</w:t>
+        <w:t>Platform:Windows 10 10.0.18362</w:t>
       </w:r>
     </w:p>
     <w:p/>
@@ -19970,6 +19079,7 @@
                 <w:dataBinding w:prefixMappings="xmlns:ns0='http://purl.org/dc/elements/1.1/' xmlns:ns1='http://schemas.openxmlformats.org/package/2006/metadata/core-properties' " w:xpath="/ns1:coreProperties[1]/ns1:keywords[1]" w:storeItemID="{6C3C8BC8-F283-45AE-878A-BAB7291924A1}"/>
                 <w:text/>
               </w:sdtPr>
+              <w:sdtEndPr/>
               <w:sdtContent>
                 <w:r>
                   <w:rPr>
@@ -20070,6 +19180,7 @@
                 <w:dataBinding w:prefixMappings="xmlns:ns0='http://purl.org/dc/elements/1.1/' xmlns:ns1='http://schemas.openxmlformats.org/package/2006/metadata/core-properties' " w:xpath="/ns1:coreProperties[1]/ns1:keywords[1]" w:storeItemID="{6C3C8BC8-F283-45AE-878A-BAB7291924A1}"/>
                 <w:text/>
               </w:sdtPr>
+              <w:sdtEndPr/>
               <w:sdtContent>
                 <w:r>
                   <w:rPr>
@@ -20794,23 +19905,7 @@
                 <w:rFonts w:ascii="Arial" w:hAnsi="Arial"/>
                 <w:sz w:val="20"/>
               </w:rPr>
-              <w:t>Rename generated dataset and plot files with a “_</w:t>
-            </w:r>
-            <w:proofErr w:type="spellStart"/>
-            <w:r>
-              <w:rPr>
-                <w:rFonts w:ascii="Arial" w:hAnsi="Arial"/>
-                <w:sz w:val="20"/>
-              </w:rPr>
-              <w:t>gapclosed</w:t>
-            </w:r>
-            <w:proofErr w:type="spellEnd"/>
-            <w:r>
-              <w:rPr>
-                <w:rFonts w:ascii="Arial" w:hAnsi="Arial"/>
-                <w:sz w:val="20"/>
-              </w:rPr>
-              <w:t>” suffix</w:t>
+              <w:t>Rename generated dataset and plot files with a “_gapclosed” suffix</w:t>
             </w:r>
           </w:p>
         </w:tc>
@@ -20918,23 +20013,7 @@
                 <w:rFonts w:ascii="Arial" w:hAnsi="Arial"/>
                 <w:sz w:val="20"/>
               </w:rPr>
-              <w:t xml:space="preserve">"Close </w:t>
-            </w:r>
-            <w:proofErr w:type="spellStart"/>
-            <w:r>
-              <w:rPr>
-                <w:rFonts w:ascii="Arial" w:hAnsi="Arial"/>
-                <w:sz w:val="20"/>
-              </w:rPr>
-              <w:t>Gaps":"False</w:t>
-            </w:r>
-            <w:proofErr w:type="spellEnd"/>
-            <w:r>
-              <w:rPr>
-                <w:rFonts w:ascii="Arial" w:hAnsi="Arial"/>
-                <w:sz w:val="20"/>
-              </w:rPr>
-              <w:t>",</w:t>
+              <w:t>"Close Gaps":"False",</w:t>
             </w:r>
           </w:p>
         </w:tc>
@@ -21190,39 +20269,7 @@
                 <w:rFonts w:ascii="Arial" w:hAnsi="Arial"/>
                 <w:sz w:val="20"/>
               </w:rPr>
-              <w:t>Open plot files (_</w:t>
-            </w:r>
-            <w:proofErr w:type="spellStart"/>
-            <w:r>
-              <w:rPr>
-                <w:rFonts w:ascii="Arial" w:hAnsi="Arial"/>
-                <w:sz w:val="20"/>
-              </w:rPr>
-              <w:t>gapclosed</w:t>
-            </w:r>
-            <w:proofErr w:type="spellEnd"/>
-            <w:r>
-              <w:rPr>
-                <w:rFonts w:ascii="Arial" w:hAnsi="Arial"/>
-                <w:sz w:val="20"/>
-              </w:rPr>
-              <w:t xml:space="preserve"> and _gaps) and verify the additional timesteps in _</w:t>
-            </w:r>
-            <w:proofErr w:type="spellStart"/>
-            <w:r>
-              <w:rPr>
-                <w:rFonts w:ascii="Arial" w:hAnsi="Arial"/>
-                <w:sz w:val="20"/>
-              </w:rPr>
-              <w:t>gapclosed</w:t>
-            </w:r>
-            <w:proofErr w:type="spellEnd"/>
-            <w:r>
-              <w:rPr>
-                <w:rFonts w:ascii="Arial" w:hAnsi="Arial"/>
-                <w:sz w:val="20"/>
-              </w:rPr>
-              <w:t xml:space="preserve"> and the omission of the timesteps in _gaps</w:t>
+              <w:t>Open plot files (_gapclosed and _gaps) and verify the additional timesteps in _gapclosed and the omission of the timesteps in _gaps</w:t>
             </w:r>
           </w:p>
         </w:tc>
@@ -21246,23 +20293,7 @@
                 <w:rFonts w:ascii="Arial" w:hAnsi="Arial"/>
                 <w:sz w:val="20"/>
               </w:rPr>
-              <w:t>_</w:t>
-            </w:r>
-            <w:proofErr w:type="spellStart"/>
-            <w:r>
-              <w:rPr>
-                <w:rFonts w:ascii="Arial" w:hAnsi="Arial"/>
-                <w:sz w:val="20"/>
-              </w:rPr>
-              <w:t>gapclosed</w:t>
-            </w:r>
-            <w:proofErr w:type="spellEnd"/>
-            <w:r>
-              <w:rPr>
-                <w:rFonts w:ascii="Arial" w:hAnsi="Arial"/>
-                <w:sz w:val="20"/>
-              </w:rPr>
-              <w:t xml:space="preserve"> file has additional timesteps consistent with the parameters in the .JSON file</w:t>
+              <w:t>_gapclosed file has additional timesteps consistent with the parameters in the .JSON file</w:t>
             </w:r>
           </w:p>
         </w:tc>
@@ -21356,15 +20387,7 @@
     </w:p>
     <w:p>
       <w:r>
-        <w:t xml:space="preserve">INFO--03/05/2020 01:27:43 PM--Invoking </w:t>
-      </w:r>
-      <w:proofErr w:type="spellStart"/>
-      <w:r>
-        <w:t>Command:"python</w:t>
-      </w:r>
-      <w:proofErr w:type="spellEnd"/>
-      <w:r>
-        <w:t>"</w:t>
+        <w:t>INFO--03/05/2020 01:27:43 PM--Invoking Command:"python"</w:t>
       </w:r>
       <w:r>
         <w:tab/>
@@ -21376,44 +20399,20 @@
       </w:r>
       <w:proofErr w:type="gramEnd"/>
       <w:r>
-        <w:t>/../../CA-CIE-Tools-TestRepos/vzreducer_SWR/pylib/vzreducer/vzreducer.py --logfile logfile_CACIE-reducer.py-TC-4.txt --</w:t>
-      </w:r>
-      <w:proofErr w:type="spellStart"/>
-      <w:r>
-        <w:t>logfilemode</w:t>
-      </w:r>
-      <w:proofErr w:type="spellEnd"/>
-      <w:r>
-        <w:t xml:space="preserve"> a CACIE-reducer.py-TC-4_input.json output_CACIE-reducer.py-TC-4"</w:t>
+        <w:t>/../../CA-CIE-Tools-TestRepos/vzreducer_SWR/pylib/vzreducer/vzreducer.py --logfile logfile_CACIE-reducer.py-TC-4.txt --logfilemode a CACIE-reducer.py-TC-4_input.json output_CACIE-reducer.py-TC-4"</w:t>
       </w:r>
     </w:p>
     <w:p>
       <w:r>
-        <w:t>INFO--03/05/2020 01:27:43 PM--</w:t>
-      </w:r>
-      <w:proofErr w:type="spellStart"/>
-      <w:r>
-        <w:t>Username:CHall</w:t>
-      </w:r>
-      <w:proofErr w:type="spellEnd"/>
+        <w:t>INFO--03/05/2020 01:27:43 PM--Username:CHall</w:t>
+      </w:r>
       <w:r>
         <w:tab/>
-      </w:r>
-      <w:proofErr w:type="spellStart"/>
-      <w:r>
         <w:t>Computer:psc-hassium</w:t>
       </w:r>
-      <w:proofErr w:type="spellEnd"/>
       <w:r>
         <w:tab/>
-      </w:r>
-      <w:proofErr w:type="spellStart"/>
-      <w:r>
-        <w:t>Platform:Windows</w:t>
-      </w:r>
-      <w:proofErr w:type="spellEnd"/>
-      <w:r>
-        <w:t xml:space="preserve"> 10 10.0.18362</w:t>
+        <w:t>Platform:Windows 10 10.0.18362</w:t>
       </w:r>
     </w:p>
     <w:p>
@@ -21465,15 +20464,7 @@
     </w:p>
     <w:p>
       <w:r>
-        <w:t xml:space="preserve">INFO--03/05/2020 01:30:58 PM--Invoking </w:t>
-      </w:r>
-      <w:proofErr w:type="spellStart"/>
-      <w:r>
-        <w:t>Command:"python</w:t>
-      </w:r>
-      <w:proofErr w:type="spellEnd"/>
-      <w:r>
-        <w:t>"</w:t>
+        <w:t>INFO--03/05/2020 01:30:58 PM--Invoking Command:"python"</w:t>
       </w:r>
       <w:r>
         <w:tab/>
@@ -21485,44 +20476,20 @@
       </w:r>
       <w:proofErr w:type="gramEnd"/>
       <w:r>
-        <w:t>/../../CA-CIE-Tools-TestRepos/vzreducer_SWR/pylib/vzreducer/vzreducer.py --logfile logfile_CACIE-reducer.py-TC-4.txt --</w:t>
-      </w:r>
-      <w:proofErr w:type="spellStart"/>
-      <w:r>
-        <w:t>logfilemode</w:t>
-      </w:r>
-      <w:proofErr w:type="spellEnd"/>
-      <w:r>
-        <w:t xml:space="preserve"> a CACIE-reducer.py-TC-4_input.json output_CACIE-reducer.py-TC-4"</w:t>
+        <w:t>/../../CA-CIE-Tools-TestRepos/vzreducer_SWR/pylib/vzreducer/vzreducer.py --logfile logfile_CACIE-reducer.py-TC-4.txt --logfilemode a CACIE-reducer.py-TC-4_input.json output_CACIE-reducer.py-TC-4"</w:t>
       </w:r>
     </w:p>
     <w:p>
       <w:r>
-        <w:t>INFO--03/05/2020 01:30:58 PM--</w:t>
-      </w:r>
-      <w:proofErr w:type="spellStart"/>
-      <w:r>
-        <w:t>Username:CHall</w:t>
-      </w:r>
-      <w:proofErr w:type="spellEnd"/>
+        <w:t>INFO--03/05/2020 01:30:58 PM--Username:CHall</w:t>
+      </w:r>
       <w:r>
         <w:tab/>
-      </w:r>
-      <w:proofErr w:type="spellStart"/>
-      <w:r>
         <w:t>Computer:psc-hassium</w:t>
       </w:r>
-      <w:proofErr w:type="spellEnd"/>
       <w:r>
         <w:tab/>
-      </w:r>
-      <w:proofErr w:type="spellStart"/>
-      <w:r>
-        <w:t>Platform:Windows</w:t>
-      </w:r>
-      <w:proofErr w:type="spellEnd"/>
-      <w:r>
-        <w:t xml:space="preserve"> 10 10.0.18362</w:t>
+        <w:t>Platform:Windows 10 10.0.18362</w:t>
       </w:r>
     </w:p>
     <w:p/>
@@ -21599,6 +20566,7 @@
                 <w:dataBinding w:prefixMappings="xmlns:ns0='http://purl.org/dc/elements/1.1/' xmlns:ns1='http://schemas.openxmlformats.org/package/2006/metadata/core-properties' " w:xpath="/ns1:coreProperties[1]/ns1:keywords[1]" w:storeItemID="{6C3C8BC8-F283-45AE-878A-BAB7291924A1}"/>
                 <w:text/>
               </w:sdtPr>
+              <w:sdtEndPr/>
               <w:sdtContent>
                 <w:r>
                   <w:rPr>
@@ -21699,6 +20667,7 @@
                 <w:dataBinding w:prefixMappings="xmlns:ns0='http://purl.org/dc/elements/1.1/' xmlns:ns1='http://schemas.openxmlformats.org/package/2006/metadata/core-properties' " w:xpath="/ns1:coreProperties[1]/ns1:keywords[1]" w:storeItemID="{6C3C8BC8-F283-45AE-878A-BAB7291924A1}"/>
                 <w:text/>
               </w:sdtPr>
+              <w:sdtEndPr/>
               <w:sdtContent>
                 <w:r>
                   <w:rPr>
@@ -22442,23 +21411,7 @@
                 <w:rFonts w:ascii="Arial" w:hAnsi="Arial"/>
                 <w:sz w:val="20"/>
               </w:rPr>
-              <w:t>Rename generated dataset and plot files with a “_</w:t>
-            </w:r>
-            <w:proofErr w:type="spellStart"/>
-            <w:r>
-              <w:rPr>
-                <w:rFonts w:ascii="Arial" w:hAnsi="Arial"/>
-                <w:sz w:val="20"/>
-              </w:rPr>
-              <w:t>nodiffcorr</w:t>
-            </w:r>
-            <w:proofErr w:type="spellEnd"/>
-            <w:r>
-              <w:rPr>
-                <w:rFonts w:ascii="Arial" w:hAnsi="Arial"/>
-                <w:sz w:val="20"/>
-              </w:rPr>
-              <w:t>” suffix</w:t>
+              <w:t>Rename generated dataset and plot files with a “_nodiffcorr” suffix</w:t>
             </w:r>
           </w:p>
         </w:tc>
@@ -22567,23 +21520,7 @@
                 <w:rFonts w:ascii="Arial" w:hAnsi="Arial"/>
                 <w:sz w:val="20"/>
               </w:rPr>
-              <w:t xml:space="preserve">"Diff Mass </w:t>
-            </w:r>
-            <w:proofErr w:type="spellStart"/>
-            <w:r>
-              <w:rPr>
-                <w:rFonts w:ascii="Arial" w:hAnsi="Arial"/>
-                <w:sz w:val="20"/>
-              </w:rPr>
-              <w:t>Correction":"True</w:t>
-            </w:r>
-            <w:proofErr w:type="spellEnd"/>
-            <w:r>
-              <w:rPr>
-                <w:rFonts w:ascii="Arial" w:hAnsi="Arial"/>
-                <w:sz w:val="20"/>
-              </w:rPr>
-              <w:t>"</w:t>
+              <w:t>"Diff Mass Correction":"True"</w:t>
             </w:r>
           </w:p>
         </w:tc>
@@ -22780,23 +21717,7 @@
                 <w:rFonts w:ascii="Arial" w:hAnsi="Arial"/>
                 <w:sz w:val="20"/>
               </w:rPr>
-              <w:t>Rename generated dataset and plot files with a “_</w:t>
-            </w:r>
-            <w:proofErr w:type="spellStart"/>
-            <w:r>
-              <w:rPr>
-                <w:rFonts w:ascii="Arial" w:hAnsi="Arial"/>
-                <w:sz w:val="20"/>
-              </w:rPr>
-              <w:t>diffcorr</w:t>
-            </w:r>
-            <w:proofErr w:type="spellEnd"/>
-            <w:r>
-              <w:rPr>
-                <w:rFonts w:ascii="Arial" w:hAnsi="Arial"/>
-                <w:sz w:val="20"/>
-              </w:rPr>
-              <w:t>” suffix</w:t>
+              <w:t>Rename generated dataset and plot files with a “_diffcorr” suffix</w:t>
             </w:r>
           </w:p>
         </w:tc>
@@ -22859,65 +21780,8 @@
                 <w:rFonts w:ascii="Arial" w:hAnsi="Arial"/>
                 <w:sz w:val="20"/>
               </w:rPr>
-              <w:t>Open plot files (_</w:t>
-            </w:r>
-            <w:proofErr w:type="spellStart"/>
-            <w:r>
-              <w:rPr>
-                <w:rFonts w:ascii="Arial" w:hAnsi="Arial"/>
-                <w:sz w:val="20"/>
-              </w:rPr>
-              <w:t>diffcorr</w:t>
-            </w:r>
-            <w:proofErr w:type="spellEnd"/>
-            <w:r>
-              <w:rPr>
-                <w:rFonts w:ascii="Arial" w:hAnsi="Arial"/>
-                <w:sz w:val="20"/>
-              </w:rPr>
-              <w:t xml:space="preserve"> and _</w:t>
-            </w:r>
-            <w:proofErr w:type="spellStart"/>
-            <w:r>
-              <w:rPr>
-                <w:rFonts w:ascii="Arial" w:hAnsi="Arial"/>
-                <w:sz w:val="20"/>
-              </w:rPr>
-              <w:t>nodiffcorr</w:t>
-            </w:r>
-            <w:proofErr w:type="spellEnd"/>
-            <w:r>
-              <w:rPr>
-                <w:rFonts w:ascii="Arial" w:hAnsi="Arial"/>
-                <w:sz w:val="20"/>
-              </w:rPr>
-              <w:t>) and verify the additional timesteps in _</w:t>
-            </w:r>
-            <w:proofErr w:type="spellStart"/>
-            <w:r>
-              <w:rPr>
-                <w:rFonts w:ascii="Arial" w:hAnsi="Arial"/>
-                <w:sz w:val="20"/>
-              </w:rPr>
-              <w:t>diffcorr</w:t>
-            </w:r>
-            <w:proofErr w:type="spellEnd"/>
-            <w:r>
-              <w:rPr>
-                <w:rFonts w:ascii="Arial" w:hAnsi="Arial"/>
-                <w:sz w:val="20"/>
-              </w:rPr>
-              <w:t xml:space="preserve"> and the mass difference in _</w:t>
-            </w:r>
-            <w:proofErr w:type="spellStart"/>
-            <w:r>
-              <w:rPr>
-                <w:rFonts w:ascii="Arial" w:hAnsi="Arial"/>
-                <w:sz w:val="20"/>
-              </w:rPr>
-              <w:t>nodiffcorr</w:t>
-            </w:r>
-            <w:proofErr w:type="spellEnd"/>
+              <w:t>Open plot files (_diffcorr and _nodiffcorr) and verify the additional timesteps in _diffcorr and the mass difference in _nodiffcorr</w:t>
+            </w:r>
           </w:p>
         </w:tc>
         <w:tc>
@@ -22940,23 +21804,7 @@
                 <w:rFonts w:ascii="Arial" w:hAnsi="Arial"/>
                 <w:sz w:val="20"/>
               </w:rPr>
-              <w:t>_</w:t>
-            </w:r>
-            <w:proofErr w:type="spellStart"/>
-            <w:r>
-              <w:rPr>
-                <w:rFonts w:ascii="Arial" w:hAnsi="Arial"/>
-                <w:sz w:val="20"/>
-              </w:rPr>
-              <w:t>diffcorr</w:t>
-            </w:r>
-            <w:proofErr w:type="spellEnd"/>
-            <w:r>
-              <w:rPr>
-                <w:rFonts w:ascii="Arial" w:hAnsi="Arial"/>
-                <w:sz w:val="20"/>
-              </w:rPr>
-              <w:t xml:space="preserve"> file has additional timesteps consistent with the parameters in the .JSON file</w:t>
+              <w:t>_diffcorr file has additional timesteps consistent with the parameters in the .JSON file</w:t>
             </w:r>
           </w:p>
         </w:tc>
@@ -23907,7 +22755,6 @@
               </w:rPr>
               <w:t xml:space="preserve">Issue #1 identified. No impacts to other repository tools or library dependencies were discerned. The </w:t>
             </w:r>
-            <w:proofErr w:type="spellStart"/>
             <w:r>
               <w:rPr>
                 <w:rFonts w:eastAsia="Times New Roman"/>
@@ -23929,7 +22776,6 @@
               </w:rPr>
               <w:t>uilder</w:t>
             </w:r>
-            <w:proofErr w:type="spellEnd"/>
             <w:r>
               <w:rPr>
                 <w:rFonts w:eastAsia="Times New Roman"/>
@@ -29323,15 +28169,6 @@
 </file>
 
 <file path=customXml/item1.xml><?xml version="1.0" encoding="utf-8"?>
-<?mso-contentType ?>
-<FormTemplates xmlns="http://schemas.microsoft.com/sharepoint/v3/contenttype/forms">
-  <Display>DocumentLibraryForm</Display>
-  <Edit>DocumentLibraryForm</Edit>
-  <New>DocumentLibraryForm</New>
-</FormTemplates>
-</file>
-
-<file path=customXml/item2.xml><?xml version="1.0" encoding="utf-8"?>
 <ct:contentTypeSchema xmlns:ct="http://schemas.microsoft.com/office/2006/metadata/contentType" xmlns:ma="http://schemas.microsoft.com/office/2006/metadata/properties/metaAttributes" ct:_="" ma:_="" ma:contentTypeName="Document" ma:contentTypeID="0x010100092ED8BFBE6B3A4EA77F2F6C3B7D5F03" ma:contentTypeVersion="4" ma:contentTypeDescription="Create a new document." ma:contentTypeScope="" ma:versionID="bbc8892aa8cc0aec1b4f95e8e2f91220">
   <xsd:schema xmlns:xsd="http://www.w3.org/2001/XMLSchema" xmlns:xs="http://www.w3.org/2001/XMLSchema" xmlns:p="http://schemas.microsoft.com/office/2006/metadata/properties" xmlns:ns2="786b8faf-106f-4958-a2b4-f779ae144ea5" targetNamespace="http://schemas.microsoft.com/office/2006/metadata/properties" ma:root="true" ma:fieldsID="7b1456f4ada2896f6e27d0df8fe1e091" ns2:_="">
     <xsd:import namespace="786b8faf-106f-4958-a2b4-f779ae144ea5"/>
@@ -29477,6 +28314,15 @@
 </ct:contentTypeSchema>
 </file>
 
+<file path=customXml/item2.xml><?xml version="1.0" encoding="utf-8"?>
+<?mso-contentType ?>
+<FormTemplates xmlns="http://schemas.microsoft.com/sharepoint/v3/contenttype/forms">
+  <Display>DocumentLibraryForm</Display>
+  <Edit>DocumentLibraryForm</Edit>
+  <New>DocumentLibraryForm</New>
+</FormTemplates>
+</file>
+
 <file path=customXml/item3.xml><?xml version="1.0" encoding="utf-8"?>
 <p:properties xmlns:p="http://schemas.microsoft.com/office/2006/metadata/properties" xmlns:xsi="http://www.w3.org/2001/XMLSchema-instance" xmlns:pc="http://schemas.microsoft.com/office/infopath/2007/PartnerControls">
   <documentManagement/>
@@ -29488,14 +28334,6 @@
 </file>
 
 <file path=customXml/itemProps1.xml><?xml version="1.0" encoding="utf-8"?>
-<ds:datastoreItem xmlns:ds="http://schemas.openxmlformats.org/officeDocument/2006/customXml" ds:itemID="{8D42678C-F8F3-49FD-9D71-B1240709B3FD}">
-  <ds:schemaRefs>
-    <ds:schemaRef ds:uri="http://schemas.microsoft.com/sharepoint/v3/contenttype/forms"/>
-  </ds:schemaRefs>
-</ds:datastoreItem>
-</file>
-
-<file path=customXml/itemProps2.xml><?xml version="1.0" encoding="utf-8"?>
 <ds:datastoreItem xmlns:ds="http://schemas.openxmlformats.org/officeDocument/2006/customXml" ds:itemID="{167BA52C-C25A-45DC-B419-CD430541CF50}">
   <ds:schemaRefs>
     <ds:schemaRef ds:uri="http://schemas.microsoft.com/office/2006/metadata/contentType"/>
@@ -29513,6 +28351,14 @@
 </ds:datastoreItem>
 </file>
 
+<file path=customXml/itemProps2.xml><?xml version="1.0" encoding="utf-8"?>
+<ds:datastoreItem xmlns:ds="http://schemas.openxmlformats.org/officeDocument/2006/customXml" ds:itemID="{8D42678C-F8F3-49FD-9D71-B1240709B3FD}">
+  <ds:schemaRefs>
+    <ds:schemaRef ds:uri="http://schemas.microsoft.com/sharepoint/v3/contenttype/forms"/>
+  </ds:schemaRefs>
+</ds:datastoreItem>
+</file>
+
 <file path=customXml/itemProps3.xml><?xml version="1.0" encoding="utf-8"?>
 <ds:datastoreItem xmlns:ds="http://schemas.openxmlformats.org/officeDocument/2006/customXml" ds:itemID="{E06CAFCD-6133-4BF3-A671-56544DC9D586}">
   <ds:schemaRefs>
@@ -29523,7 +28369,7 @@
 </file>
 
 <file path=customXml/itemProps4.xml><?xml version="1.0" encoding="utf-8"?>
-<ds:datastoreItem xmlns:ds="http://schemas.openxmlformats.org/officeDocument/2006/customXml" ds:itemID="{B56C99A9-1C5D-42FF-9FE3-BE608AE60B4A}">
+<ds:datastoreItem xmlns:ds="http://schemas.openxmlformats.org/officeDocument/2006/customXml" ds:itemID="{8ABEF0C4-850B-4AD0-84A5-1B4E5066C5EE}">
   <ds:schemaRefs>
     <ds:schemaRef ds:uri="http://schemas.openxmlformats.org/officeDocument/2006/bibliography"/>
   </ds:schemaRefs>

</xml_diff>